<commit_message>
referance type changed from ieee to apa style
</commit_message>
<xml_diff>
--- a/thesis/ozgur_ural_cybersecurity_thesis.docx
+++ b/thesis/ozgur_ural_cybersecurity_thesis.docx
@@ -7134,7 +7134,7 @@
           <w:noProof/>
           <w:szCs w:val="24"/>
         </w:rPr>
-        <w:t xml:space="preserve"> of timely information. Every day, security experts scan the internet and face with security events that </w:t>
+        <w:t xml:space="preserve"> of timely information. Every day, security experts scan the internet and face security events that </w:t>
       </w:r>
       <w:r>
         <w:rPr>
@@ -7218,7 +7218,21 @@
           <w:noProof/>
           <w:szCs w:val="24"/>
         </w:rPr>
-        <w:t>The earlier they detect and understand the threats, the longer time remaining to alleviate the obstacle and to investigate the incident by means of forensics analyses methods</w:t>
+        <w:t xml:space="preserve">The earlier they detect and understand the threats, the longer time remaining to alleviate the obstacle and to investigate the incident </w:t>
+      </w:r>
+      <w:r>
+        <w:rPr>
+          <w:noProof/>
+          <w:szCs w:val="24"/>
+        </w:rPr>
+        <w:t>using</w:t>
+      </w:r>
+      <w:r>
+        <w:rPr>
+          <w:noProof/>
+          <w:szCs w:val="24"/>
+        </w:rPr>
+        <w:t xml:space="preserve"> forensics analyses methods</w:t>
       </w:r>
       <w:r>
         <w:rPr>
@@ -7260,7 +7274,21 @@
           <w:noProof/>
           <w:szCs w:val="24"/>
         </w:rPr>
-        <w:t xml:space="preserve"> situation awareness of the security events and their </w:t>
+        <w:t xml:space="preserve"> situation</w:t>
+      </w:r>
+      <w:r>
+        <w:rPr>
+          <w:noProof/>
+          <w:szCs w:val="24"/>
+        </w:rPr>
+        <w:t>al</w:t>
+      </w:r>
+      <w:r>
+        <w:rPr>
+          <w:noProof/>
+          <w:szCs w:val="24"/>
+        </w:rPr>
+        <w:t xml:space="preserve"> awareness of the security events and their </w:t>
       </w:r>
       <w:r>
         <w:rPr>
@@ -7281,7 +7309,21 @@
           <w:noProof/>
           <w:szCs w:val="24"/>
         </w:rPr>
-        <w:t xml:space="preserve">However, due to volume of information flow, it may be difficult for security analysts and researchers to detect and analyze security events appropriately. </w:t>
+        <w:t xml:space="preserve">However, due to </w:t>
+      </w:r>
+      <w:r>
+        <w:rPr>
+          <w:noProof/>
+          <w:szCs w:val="24"/>
+        </w:rPr>
+        <w:t xml:space="preserve">the </w:t>
+      </w:r>
+      <w:r>
+        <w:rPr>
+          <w:noProof/>
+          <w:szCs w:val="24"/>
+        </w:rPr>
+        <w:t xml:space="preserve">volume of information flow, it may be difficult for security analysts and researchers to detect and analyze security events appropriately. </w:t>
       </w:r>
       <w:r>
         <w:rPr>
@@ -7348,7 +7390,35 @@
           <w:szCs w:val="24"/>
         </w:rPr>
         <w:lastRenderedPageBreak/>
-        <w:t>government in Turkey, are shared on the internet mainly in the Turkish. The present thesis investigates automatic detection of security incidents in Turkish by processing Twitter and news media.  It proposes an automatic, Turkish -specific software system that is able to detect cybersecurity events in real time.</w:t>
+        <w:t xml:space="preserve">government in Turkey, are shared on the internet mainly in the Turkish. The present thesis investigates </w:t>
+      </w:r>
+      <w:r>
+        <w:rPr>
+          <w:noProof/>
+          <w:szCs w:val="24"/>
+        </w:rPr>
+        <w:t xml:space="preserve">the </w:t>
+      </w:r>
+      <w:r>
+        <w:rPr>
+          <w:noProof/>
+          <w:szCs w:val="24"/>
+        </w:rPr>
+        <w:t xml:space="preserve">automatic detection of security incidents in Turkish by processing Twitter and news media.  It proposes an automatic, Turkish -specific software system that </w:t>
+      </w:r>
+      <w:r>
+        <w:rPr>
+          <w:noProof/>
+          <w:szCs w:val="24"/>
+        </w:rPr>
+        <w:t>can</w:t>
+      </w:r>
+      <w:r>
+        <w:rPr>
+          <w:noProof/>
+          <w:szCs w:val="24"/>
+        </w:rPr>
+        <w:t xml:space="preserve"> detect cybersecurity events in real time.</w:t>
       </w:r>
     </w:p>
     <w:p>
@@ -7447,18 +7517,12 @@
         <w:lastRenderedPageBreak/>
         <w:t>ÖZ</w:t>
       </w:r>
-      <w:r>
-        <w:rPr>
-          <w:noProof/>
-        </w:rPr>
-        <w:t>__</w:t>
-      </w:r>
       <w:bookmarkEnd w:id="2"/>
       <w:r>
         <w:rPr>
           <w:noProof/>
         </w:rPr>
-        <w:t xml:space="preserve">                                                             </w:t>
+        <w:t xml:space="preserve">                                                            </w:t>
       </w:r>
     </w:p>
     <w:p>
@@ -12557,7 +12621,7 @@
         </w:rPr>
         <w:fldChar w:fldCharType="separate"/>
       </w:r>
-      <w:hyperlink r:id="rId8" w:anchor="_Toc7015531" w:history="1">
+      <w:hyperlink r:id="rId8" w:anchor="_Toc7028107" w:history="1">
         <w:r>
           <w:rPr>
             <w:rStyle w:val="Kpr"/>
@@ -12584,7 +12648,7 @@
             <w:noProof/>
             <w:webHidden/>
           </w:rPr>
-          <w:instrText xml:space="preserve"> PAGEREF _Toc7015531 \h </w:instrText>
+          <w:instrText xml:space="preserve"> PAGEREF _Toc7028107 \h </w:instrText>
         </w:r>
         <w:r>
           <w:rPr>
@@ -12628,7 +12692,7 @@
           <w:szCs w:val="22"/>
         </w:rPr>
       </w:pPr>
-      <w:hyperlink r:id="rId9" w:anchor="_Toc7015532" w:history="1">
+      <w:hyperlink r:id="rId9" w:anchor="_Toc7028108" w:history="1">
         <w:r>
           <w:rPr>
             <w:rStyle w:val="Kpr"/>
@@ -12655,7 +12719,7 @@
             <w:noProof/>
             <w:webHidden/>
           </w:rPr>
-          <w:instrText xml:space="preserve"> PAGEREF _Toc7015532 \h </w:instrText>
+          <w:instrText xml:space="preserve"> PAGEREF _Toc7028108 \h </w:instrText>
         </w:r>
         <w:r>
           <w:rPr>
@@ -12699,7 +12763,7 @@
           <w:szCs w:val="22"/>
         </w:rPr>
       </w:pPr>
-      <w:hyperlink r:id="rId10" w:anchor="_Toc7015533" w:history="1">
+      <w:hyperlink r:id="rId10" w:anchor="_Toc7028109" w:history="1">
         <w:r>
           <w:rPr>
             <w:rStyle w:val="Kpr"/>
@@ -12726,7 +12790,7 @@
             <w:noProof/>
             <w:webHidden/>
           </w:rPr>
-          <w:instrText xml:space="preserve"> PAGEREF _Toc7015533 \h </w:instrText>
+          <w:instrText xml:space="preserve"> PAGEREF _Toc7028109 \h </w:instrText>
         </w:r>
         <w:r>
           <w:rPr>
@@ -12770,27 +12834,13 @@
           <w:szCs w:val="22"/>
         </w:rPr>
       </w:pPr>
-      <w:hyperlink r:id="rId11" w:anchor="_Toc7015534" w:history="1">
+      <w:hyperlink r:id="rId11" w:anchor="_Toc7028110" w:history="1">
         <w:r>
           <w:rPr>
             <w:rStyle w:val="Kpr"/>
             <w:noProof/>
           </w:rPr>
-          <w:t>Table 4 Tweet Examples with Attack</w:t>
-        </w:r>
-        <w:r>
-          <w:rPr>
-            <w:rStyle w:val="Kpr"/>
-            <w:noProof/>
-          </w:rPr>
-          <w:t xml:space="preserve"> </w:t>
-        </w:r>
-        <w:r>
-          <w:rPr>
-            <w:rStyle w:val="Kpr"/>
-            <w:noProof/>
-          </w:rPr>
-          <w:t>Targets.</w:t>
+          <w:t>Table 4 Tweet Examples with Attack Targets.</w:t>
         </w:r>
         <w:r>
           <w:rPr>
@@ -12811,7 +12861,7 @@
             <w:noProof/>
             <w:webHidden/>
           </w:rPr>
-          <w:instrText xml:space="preserve"> PAGEREF _Toc7015534 \h </w:instrText>
+          <w:instrText xml:space="preserve"> PAGEREF _Toc7028110 \h </w:instrText>
         </w:r>
         <w:r>
           <w:rPr>
@@ -12930,13 +12980,13 @@
         </w:rPr>
         <w:fldChar w:fldCharType="separate"/>
       </w:r>
-      <w:hyperlink r:id="rId12" w:anchor="_Toc7015927" w:history="1">
+      <w:hyperlink r:id="rId12" w:anchor="_Toc7028062" w:history="1">
         <w:r>
           <w:rPr>
             <w:rStyle w:val="Kpr"/>
             <w:noProof/>
           </w:rPr>
-          <w:t>Figure 1: Tweets in Turkish After the TurkTrust Vulnerability Announcement on 3 January 2013</w:t>
+          <w:t>Figure 1: Tweets in Turkish After the Turktrust Vulnerability Announcement on 3 January 2013</w:t>
         </w:r>
         <w:r>
           <w:rPr>
@@ -12957,7 +13007,7 @@
             <w:noProof/>
             <w:webHidden/>
           </w:rPr>
-          <w:instrText xml:space="preserve"> PAGEREF _Toc7015927 \h </w:instrText>
+          <w:instrText xml:space="preserve"> PAGEREF _Toc7028062 \h </w:instrText>
         </w:r>
         <w:r>
           <w:rPr>
@@ -13001,13 +13051,13 @@
           <w:szCs w:val="22"/>
         </w:rPr>
       </w:pPr>
-      <w:hyperlink r:id="rId13" w:anchor="_Toc7015928" w:history="1">
+      <w:hyperlink r:id="rId13" w:anchor="_Toc7028063" w:history="1">
         <w:r>
           <w:rPr>
             <w:rStyle w:val="Kpr"/>
             <w:noProof/>
           </w:rPr>
-          <w:t>Figure 2 : Hürriyet Newspaper News after the Turktrust SSL Vulnerability is Detected</w:t>
+          <w:t>Figure 2: Hürriyet Newspaper News after the Turktrust SSL Vulnerability is Detected</w:t>
         </w:r>
         <w:r>
           <w:rPr>
@@ -13028,7 +13078,7 @@
             <w:noProof/>
             <w:webHidden/>
           </w:rPr>
-          <w:instrText xml:space="preserve"> PAGEREF _Toc7015928 \h </w:instrText>
+          <w:instrText xml:space="preserve"> PAGEREF _Toc7028063 \h </w:instrText>
         </w:r>
         <w:r>
           <w:rPr>
@@ -13072,7 +13122,7 @@
           <w:szCs w:val="22"/>
         </w:rPr>
       </w:pPr>
-      <w:hyperlink r:id="rId14" w:anchor="_Toc7015929" w:history="1">
+      <w:hyperlink r:id="rId14" w:anchor="_Toc7028064" w:history="1">
         <w:r>
           <w:rPr>
             <w:rStyle w:val="Kpr"/>
@@ -13099,7 +13149,7 @@
             <w:noProof/>
             <w:webHidden/>
           </w:rPr>
-          <w:instrText xml:space="preserve"> PAGEREF _Toc7015929 \h </w:instrText>
+          <w:instrText xml:space="preserve"> PAGEREF _Toc7028064 \h </w:instrText>
         </w:r>
         <w:r>
           <w:rPr>
@@ -13143,7 +13193,7 @@
           <w:szCs w:val="22"/>
         </w:rPr>
       </w:pPr>
-      <w:hyperlink r:id="rId15" w:anchor="_Toc7015930" w:history="1">
+      <w:hyperlink r:id="rId15" w:anchor="_Toc7028065" w:history="1">
         <w:r>
           <w:rPr>
             <w:rStyle w:val="Kpr"/>
@@ -13185,7 +13235,7 @@
             <w:noProof/>
             <w:webHidden/>
           </w:rPr>
-          <w:instrText xml:space="preserve"> PAGEREF _Toc7015930 \h </w:instrText>
+          <w:instrText xml:space="preserve"> PAGEREF _Toc7028065 \h </w:instrText>
         </w:r>
         <w:r>
           <w:rPr>
@@ -13229,7 +13279,7 @@
           <w:szCs w:val="22"/>
         </w:rPr>
       </w:pPr>
-      <w:hyperlink r:id="rId16" w:anchor="_Toc7015931" w:history="1">
+      <w:hyperlink r:id="rId16" w:anchor="_Toc7028066" w:history="1">
         <w:r>
           <w:rPr>
             <w:rStyle w:val="Kpr"/>
@@ -13256,7 +13306,7 @@
             <w:noProof/>
             <w:webHidden/>
           </w:rPr>
-          <w:instrText xml:space="preserve"> PAGEREF _Toc7015931 \h </w:instrText>
+          <w:instrText xml:space="preserve"> PAGEREF _Toc7028066 \h </w:instrText>
         </w:r>
         <w:r>
           <w:rPr>
@@ -13300,7 +13350,7 @@
           <w:szCs w:val="22"/>
         </w:rPr>
       </w:pPr>
-      <w:hyperlink r:id="rId17" w:anchor="_Toc7015932" w:history="1">
+      <w:hyperlink r:id="rId17" w:anchor="_Toc7028067" w:history="1">
         <w:r>
           <w:rPr>
             <w:rStyle w:val="Kpr"/>
@@ -13327,7 +13377,7 @@
             <w:noProof/>
             <w:webHidden/>
           </w:rPr>
-          <w:instrText xml:space="preserve"> PAGEREF _Toc7015932 \h </w:instrText>
+          <w:instrText xml:space="preserve"> PAGEREF _Toc7028067 \h </w:instrText>
         </w:r>
         <w:r>
           <w:rPr>
@@ -13371,7 +13421,7 @@
           <w:szCs w:val="22"/>
         </w:rPr>
       </w:pPr>
-      <w:hyperlink r:id="rId18" w:anchor="_Toc7015933" w:history="1">
+      <w:hyperlink r:id="rId18" w:anchor="_Toc7028068" w:history="1">
         <w:r>
           <w:rPr>
             <w:rStyle w:val="Kpr"/>
@@ -13398,7 +13448,7 @@
             <w:noProof/>
             <w:webHidden/>
           </w:rPr>
-          <w:instrText xml:space="preserve"> PAGEREF _Toc7015933 \h </w:instrText>
+          <w:instrText xml:space="preserve"> PAGEREF _Toc7028068 \h </w:instrText>
         </w:r>
         <w:r>
           <w:rPr>
@@ -13442,7 +13492,7 @@
           <w:szCs w:val="22"/>
         </w:rPr>
       </w:pPr>
-      <w:hyperlink r:id="rId19" w:anchor="_Toc7015934" w:history="1">
+      <w:hyperlink r:id="rId19" w:anchor="_Toc7028069" w:history="1">
         <w:r>
           <w:rPr>
             <w:rStyle w:val="Kpr"/>
@@ -13469,7 +13519,7 @@
             <w:noProof/>
             <w:webHidden/>
           </w:rPr>
-          <w:instrText xml:space="preserve"> PAGEREF _Toc7015934 \h </w:instrText>
+          <w:instrText xml:space="preserve"> PAGEREF _Toc7028069 \h </w:instrText>
         </w:r>
         <w:r>
           <w:rPr>
@@ -13513,7 +13563,7 @@
           <w:szCs w:val="22"/>
         </w:rPr>
       </w:pPr>
-      <w:hyperlink r:id="rId20" w:anchor="_Toc7015935" w:history="1">
+      <w:hyperlink r:id="rId20" w:anchor="_Toc7028070" w:history="1">
         <w:r>
           <w:rPr>
             <w:rStyle w:val="Kpr"/>
@@ -13540,7 +13590,7 @@
             <w:noProof/>
             <w:webHidden/>
           </w:rPr>
-          <w:instrText xml:space="preserve"> PAGEREF _Toc7015935 \h </w:instrText>
+          <w:instrText xml:space="preserve"> PAGEREF _Toc7028070 \h </w:instrText>
         </w:r>
         <w:r>
           <w:rPr>
@@ -14293,7 +14343,19 @@
         <w:rPr>
           <w:noProof/>
         </w:rPr>
-        <w:t xml:space="preserve">Security awareness tools help security analysts to protect an institution's sensitive and mission-critical data from being stolen, damaged or compromised by attackers. The duration between the disclosure of a new vulnerability and the moment when the security analyst becomes aware of it is crucial for taking appropriate countermeasures in a timely manner. </w:t>
+        <w:t xml:space="preserve">Security awareness tools help security analysts to protect an institution's sensitive and mission-critical data from being stolen, damaged or compromised by attackers. The duration between the disclosure of a new vulnerability and the moment when the security analyst becomes aware of it is crucial for taking appropriate countermeasures </w:t>
+      </w:r>
+      <w:r>
+        <w:rPr>
+          <w:noProof/>
+        </w:rPr>
+        <w:t>promptly</w:t>
+      </w:r>
+      <w:r>
+        <w:rPr>
+          <w:noProof/>
+        </w:rPr>
+        <w:t xml:space="preserve">. </w:t>
       </w:r>
     </w:p>
     <w:p>
@@ -14351,7 +14413,19 @@
         <w:rPr>
           <w:noProof/>
         </w:rPr>
-        <w:t xml:space="preserve"> a security vulnerability which could allow spoofing using fraudulent digital certificates issued by TURKTRUST Inc.</w:t>
+        <w:t xml:space="preserve"> a security vulnerability which could allow spoofing using fraudulent digital certificates issued by </w:t>
+      </w:r>
+      <w:r>
+        <w:rPr>
+          <w:noProof/>
+        </w:rPr>
+        <w:t xml:space="preserve">Turktrust </w:t>
+      </w:r>
+      <w:r>
+        <w:rPr>
+          <w:noProof/>
+        </w:rPr>
+        <w:t>Inc.</w:t>
       </w:r>
       <w:r>
         <w:rPr>
@@ -14477,9 +14551,30 @@
       </w:r>
       <w:r>
         <w:rPr>
-          <w:noProof/>
-        </w:rPr>
-        <w:t>TurkTrust certificates were a major part of certificate use market in Turkey, numerous Tweets circulated in Turkish related to the vulnerability.</w:t>
+          <w:color w:val="000000"/>
+          <w:sz w:val="26"/>
+          <w:szCs w:val="26"/>
+          <w:shd w:val="clear" w:color="auto" w:fill="FFFFFF"/>
+        </w:rPr>
+        <w:t>Turktrust </w:t>
+      </w:r>
+      <w:r>
+        <w:rPr>
+          <w:noProof/>
+        </w:rPr>
+        <w:t xml:space="preserve">certificates were a </w:t>
+      </w:r>
+      <w:r>
+        <w:rPr>
+          <w:noProof/>
+        </w:rPr>
+        <w:t>significant</w:t>
+      </w:r>
+      <w:r>
+        <w:rPr>
+          <w:noProof/>
+        </w:rPr>
+        <w:t xml:space="preserve"> part of certificate use market in Turkey, numerous Tweets circulated in Turkish related to the vulnerability.</w:t>
       </w:r>
     </w:p>
     <w:p>
@@ -14501,7 +14596,7 @@
         <w:rPr>
           <w:noProof/>
         </w:rPr>
-        <w:t>According to Statistia, Twitter has 321 million monthly active users at worldwide</w:t>
+        <w:t>According to Statistia, Twitter has 321 million monthly active users worldwide</w:t>
       </w:r>
       <w:r>
         <w:rPr>
@@ -14639,7 +14734,19 @@
         <w:rPr>
           <w:noProof/>
         </w:rPr>
-        <w:t>Although there is no statistics about the use of Turkish by Twitter users from Turkey, it is very likely that most of the Turkish Twitter users share their tweets in their native</w:t>
+        <w:t xml:space="preserve">Although there </w:t>
+      </w:r>
+      <w:r>
+        <w:rPr>
+          <w:noProof/>
+        </w:rPr>
+        <w:t>are</w:t>
+      </w:r>
+      <w:r>
+        <w:rPr>
+          <w:noProof/>
+        </w:rPr>
+        <w:t xml:space="preserve"> no statistics about the use of Turkish by Twitter users from Turkey, it is very likely that most of the Turkish Twitter users share their tweets in their native</w:t>
       </w:r>
       <w:r>
         <w:rPr>
@@ -14662,115 +14769,110 @@
           <w:noProof/>
         </w:rPr>
       </w:pPr>
+      <w:commentRangeStart w:id="14"/>
+      <w:commentRangeEnd w:id="14"/>
+      <w:r>
+        <w:rPr>
+          <w:noProof/>
+          <w:lang w:val="tr-TR"/>
+        </w:rPr>
+        <w:t>A review of the literature and recent state of technology reveals that most of the research conducted on security event detection focus on English. As of our knowledge, research is lacking</w:t>
+      </w:r>
+      <w:r>
+        <w:rPr>
+          <w:noProof/>
+          <w:lang w:val="tr-TR"/>
+        </w:rPr>
+        <w:t xml:space="preserve"> on real</w:t>
+      </w:r>
+      <w:r>
+        <w:rPr>
+          <w:noProof/>
+          <w:lang w:val="tr-TR"/>
+        </w:rPr>
+        <w:t>-</w:t>
+      </w:r>
+      <w:r>
+        <w:rPr>
+          <w:noProof/>
+          <w:lang w:val="tr-TR"/>
+        </w:rPr>
+        <w:t xml:space="preserve">time security event detection </w:t>
+      </w:r>
+      <w:r>
+        <w:rPr>
+          <w:noProof/>
+          <w:lang w:val="tr-TR"/>
+        </w:rPr>
+        <w:t xml:space="preserve">in </w:t>
+      </w:r>
+      <w:r>
+        <w:rPr>
+          <w:noProof/>
+          <w:lang w:val="tr-TR"/>
+        </w:rPr>
+        <w:t>Turkish language streams.</w:t>
+      </w:r>
+      <w:commentRangeStart w:id="15"/>
+      <w:r>
+        <w:rPr>
+          <w:noProof/>
+          <w:lang w:val="tr-TR"/>
+        </w:rPr>
+        <w:t xml:space="preserve"> </w:t>
+      </w:r>
+      <w:commentRangeEnd w:id="15"/>
       <w:r>
         <w:rPr>
           <w:rStyle w:val="AklamaBavurusu"/>
         </w:rPr>
-        <w:commentReference w:id="14"/>
+        <w:lastRenderedPageBreak/>
+        <w:commentReference w:id="15"/>
       </w:r>
       <w:r>
         <w:rPr>
           <w:noProof/>
           <w:lang w:val="tr-TR"/>
         </w:rPr>
-        <w:t>A review of the literature and recent state of technology reveals that most of the research conducted on security event detection focus on English. As of our knowledge, research is lacking</w:t>
-      </w:r>
+        <w:t xml:space="preserve">With emerging internet adoption in Turkey, there are much timely information shared in Turkish. </w:t>
+      </w:r>
+      <w:commentRangeStart w:id="16"/>
       <w:r>
         <w:rPr>
           <w:noProof/>
           <w:lang w:val="tr-TR"/>
         </w:rPr>
-        <w:t xml:space="preserve"> on real</w:t>
-      </w:r>
-      <w:r>
-        <w:rPr>
-          <w:noProof/>
-          <w:lang w:val="tr-TR"/>
-        </w:rPr>
-        <w:t>-</w:t>
-      </w:r>
-      <w:r>
-        <w:rPr>
-          <w:noProof/>
-          <w:lang w:val="tr-TR"/>
-        </w:rPr>
-        <w:t xml:space="preserve">time security event detection </w:t>
-      </w:r>
-      <w:r>
-        <w:rPr>
-          <w:noProof/>
-          <w:lang w:val="tr-TR"/>
-        </w:rPr>
-        <w:t xml:space="preserve">in </w:t>
-      </w:r>
-      <w:r>
-        <w:rPr>
-          <w:noProof/>
-          <w:lang w:val="tr-TR"/>
-        </w:rPr>
-        <w:t>Turkish language streams.</w:t>
-      </w:r>
-      <w:commentRangeStart w:id="15"/>
-      <w:r>
-        <w:rPr>
-          <w:noProof/>
-          <w:lang w:val="tr-TR"/>
+        <w:t xml:space="preserve">This Turkish information not much help without automated event detection systems  </w:t>
+      </w:r>
+      <w:r>
+        <w:rPr>
+          <w:noProof/>
+        </w:rPr>
+        <w:t xml:space="preserve">Turkish tweets can </w:t>
+      </w:r>
+      <w:r>
+        <w:rPr>
+          <w:noProof/>
+        </w:rPr>
+        <w:t>also be</w:t>
+      </w:r>
+      <w:r>
+        <w:rPr>
+          <w:noProof/>
+        </w:rPr>
+        <w:t xml:space="preserve"> used to detect cyber security events</w:t>
+      </w:r>
+      <w:r>
+        <w:rPr>
+          <w:noProof/>
+        </w:rPr>
+        <w:t xml:space="preserve"> if</w:t>
+      </w:r>
+      <w:r>
+        <w:rPr>
+          <w:noProof/>
         </w:rPr>
         <w:t xml:space="preserve"> </w:t>
-      </w:r>
-      <w:commentRangeEnd w:id="15"/>
-      <w:r>
-        <w:rPr>
-          <w:rStyle w:val="AklamaBavurusu"/>
-        </w:rPr>
-        <w:commentReference w:id="15"/>
-      </w:r>
-      <w:r>
-        <w:rPr>
-          <w:noProof/>
-          <w:lang w:val="tr-TR"/>
-        </w:rPr>
-        <w:t xml:space="preserve">With emerging internet adoption in Turkey, there are much timely information shared in </w:t>
-      </w:r>
-      <w:r>
-        <w:rPr>
-          <w:noProof/>
-          <w:lang w:val="tr-TR"/>
-        </w:rPr>
-        <w:lastRenderedPageBreak/>
-        <w:t xml:space="preserve">Turkish. </w:t>
-      </w:r>
-      <w:commentRangeStart w:id="16"/>
-      <w:r>
-        <w:rPr>
-          <w:noProof/>
-          <w:lang w:val="tr-TR"/>
-        </w:rPr>
-        <w:t xml:space="preserve">This Turkish information not much help without automated event detection systems  </w:t>
-      </w:r>
-      <w:r>
-        <w:rPr>
-          <w:noProof/>
-        </w:rPr>
-        <w:t xml:space="preserve">Turkish tweets can </w:t>
-      </w:r>
-      <w:r>
-        <w:rPr>
-          <w:noProof/>
-        </w:rPr>
-        <w:t>also be</w:t>
-      </w:r>
-      <w:r>
-        <w:rPr>
-          <w:noProof/>
-        </w:rPr>
-        <w:t xml:space="preserve"> used to detect cyber security events</w:t>
-      </w:r>
-      <w:r>
-        <w:rPr>
-          <w:noProof/>
-        </w:rPr>
-        <w:t xml:space="preserve"> if </w:t>
       </w:r>
       <w:r>
         <w:rPr>
@@ -14806,8 +14908,6 @@
           <w:noProof/>
         </w:rPr>
       </w:pPr>
-      <w:bookmarkStart w:id="17" w:name="_GoBack"/>
-      <w:bookmarkEnd w:id="17"/>
     </w:p>
     <w:p>
       <w:pPr>
@@ -14941,7 +15041,7 @@
                                 <w:lang w:val="tr-TR"/>
                               </w:rPr>
                             </w:pPr>
-                            <w:bookmarkStart w:id="18" w:name="_Toc7015927"/>
+                            <w:bookmarkStart w:id="17" w:name="_Toc7028062"/>
                             <w:r>
                               <w:t xml:space="preserve">Figure </w:t>
                             </w:r>
@@ -14967,17 +15067,20 @@
                               <w:t xml:space="preserve">: </w:t>
                             </w:r>
                             <w:r>
-                              <w:t xml:space="preserve">Tweets in Turkish After the </w:t>
+                              <w:t>Tweets in Turkish After the Turk</w:t>
                             </w:r>
-                            <w:proofErr w:type="spellStart"/>
                             <w:r>
-                              <w:t>TurkTrust</w:t>
+                              <w:t>t</w:t>
                             </w:r>
-                            <w:proofErr w:type="spellEnd"/>
+                            <w:r>
+                              <w:t>rust</w:t>
+                            </w:r>
+                            <w:bookmarkStart w:id="18" w:name="_GoBack"/>
+                            <w:bookmarkEnd w:id="18"/>
                             <w:r>
                               <w:t xml:space="preserve"> Vulnerability Announcement on 3 January 2013</w:t>
                             </w:r>
-                            <w:bookmarkEnd w:id="18"/>
+                            <w:bookmarkEnd w:id="17"/>
                           </w:p>
                         </w:txbxContent>
                       </wps:txbx>
@@ -15018,7 +15121,7 @@
                           <w:lang w:val="tr-TR"/>
                         </w:rPr>
                       </w:pPr>
-                      <w:bookmarkStart w:id="19" w:name="_Toc7015927"/>
+                      <w:bookmarkStart w:id="19" w:name="_Toc7028062"/>
                       <w:r>
                         <w:t xml:space="preserve">Figure </w:t>
                       </w:r>
@@ -15044,13 +15147,16 @@
                         <w:t xml:space="preserve">: </w:t>
                       </w:r>
                       <w:r>
-                        <w:t xml:space="preserve">Tweets in Turkish After the </w:t>
+                        <w:t>Tweets in Turkish After the Turk</w:t>
                       </w:r>
-                      <w:proofErr w:type="spellStart"/>
                       <w:r>
-                        <w:t>TurkTrust</w:t>
+                        <w:t>t</w:t>
                       </w:r>
-                      <w:proofErr w:type="spellEnd"/>
+                      <w:r>
+                        <w:t>rust</w:t>
+                      </w:r>
+                      <w:bookmarkStart w:id="20" w:name="_GoBack"/>
+                      <w:bookmarkEnd w:id="20"/>
                       <w:r>
                         <w:t xml:space="preserve"> Vulnerability Announcement on 3 January 2013</w:t>
                       </w:r>
@@ -15203,13 +15309,13 @@
         <w:rPr>
           <w:noProof/>
         </w:rPr>
-        <w:t>T</w:t>
-      </w:r>
-      <w:r>
-        <w:rPr>
-          <w:noProof/>
-        </w:rPr>
-        <w:t>ürktrust SSL vulnerability in 2013, the newspapers also share that information as fast as possible. I</w:t>
+        <w:t xml:space="preserve">Turktrust </w:t>
+      </w:r>
+      <w:r>
+        <w:rPr>
+          <w:noProof/>
+        </w:rPr>
+        <w:t>SSL vulnerability in 2013, the newspapers also share that information as fast as possible. I</w:t>
       </w:r>
       <w:r>
         <w:rPr>
@@ -15394,7 +15500,7 @@
                                 <w:szCs w:val="20"/>
                               </w:rPr>
                             </w:pPr>
-                            <w:bookmarkStart w:id="20" w:name="_Toc7015928"/>
+                            <w:bookmarkStart w:id="21" w:name="_Toc7028063"/>
                             <w:r>
                               <w:t xml:space="preserve">Figure </w:t>
                             </w:r>
@@ -15417,7 +15523,7 @@
                               <w:fldChar w:fldCharType="end"/>
                             </w:r>
                             <w:r>
-                              <w:t xml:space="preserve"> : </w:t>
+                              <w:t xml:space="preserve">: </w:t>
                             </w:r>
                             <w:proofErr w:type="spellStart"/>
                             <w:r>
@@ -15425,17 +15531,9 @@
                             </w:r>
                             <w:proofErr w:type="spellEnd"/>
                             <w:r>
-                              <w:t xml:space="preserve"> Newspaper News after the </w:t>
+                              <w:t xml:space="preserve"> Newspaper News after the Turktrust SSL Vulnerability is Detected</w:t>
                             </w:r>
-                            <w:proofErr w:type="spellStart"/>
-                            <w:r>
-                              <w:t>Turktrust</w:t>
-                            </w:r>
-                            <w:proofErr w:type="spellEnd"/>
-                            <w:r>
-                              <w:t xml:space="preserve"> SSL Vulnerability is Detected</w:t>
-                            </w:r>
-                            <w:bookmarkEnd w:id="20"/>
+                            <w:bookmarkEnd w:id="21"/>
                           </w:p>
                           <w:p>
                             <w:pPr>
@@ -15478,7 +15576,7 @@
                           <w:szCs w:val="20"/>
                         </w:rPr>
                       </w:pPr>
-                      <w:bookmarkStart w:id="21" w:name="_Toc7015928"/>
+                      <w:bookmarkStart w:id="22" w:name="_Toc7028063"/>
                       <w:r>
                         <w:t xml:space="preserve">Figure </w:t>
                       </w:r>
@@ -15501,7 +15599,7 @@
                         <w:fldChar w:fldCharType="end"/>
                       </w:r>
                       <w:r>
-                        <w:t xml:space="preserve"> : </w:t>
+                        <w:t xml:space="preserve">: </w:t>
                       </w:r>
                       <w:proofErr w:type="spellStart"/>
                       <w:r>
@@ -15509,17 +15607,9 @@
                       </w:r>
                       <w:proofErr w:type="spellEnd"/>
                       <w:r>
-                        <w:t xml:space="preserve"> Newspaper News after the </w:t>
+                        <w:t xml:space="preserve"> Newspaper News after the Turktrust SSL Vulnerability is Detected</w:t>
                       </w:r>
-                      <w:proofErr w:type="spellStart"/>
-                      <w:r>
-                        <w:t>Turktrust</w:t>
-                      </w:r>
-                      <w:proofErr w:type="spellEnd"/>
-                      <w:r>
-                        <w:t xml:space="preserve"> SSL Vulnerability is Detected</w:t>
-                      </w:r>
-                      <w:bookmarkEnd w:id="21"/>
+                      <w:bookmarkEnd w:id="22"/>
                     </w:p>
                     <w:p>
                       <w:pPr>
@@ -15863,14 +15953,14 @@
           <w:noProof/>
         </w:rPr>
       </w:pPr>
-      <w:bookmarkStart w:id="22" w:name="_Toc6798702"/>
+      <w:bookmarkStart w:id="23" w:name="_Toc6798702"/>
       <w:r>
         <w:rPr>
           <w:noProof/>
         </w:rPr>
         <w:t>Objectives</w:t>
       </w:r>
-      <w:bookmarkEnd w:id="22"/>
+      <w:bookmarkEnd w:id="23"/>
     </w:p>
     <w:p/>
     <w:p>
@@ -16409,14 +16499,14 @@
           <w:noProof/>
         </w:rPr>
       </w:pPr>
-      <w:bookmarkStart w:id="23" w:name="_Toc6798703"/>
+      <w:bookmarkStart w:id="24" w:name="_Toc6798703"/>
       <w:r>
         <w:rPr>
           <w:noProof/>
         </w:rPr>
         <w:t>Use Cases</w:t>
       </w:r>
-      <w:bookmarkEnd w:id="23"/>
+      <w:bookmarkEnd w:id="24"/>
     </w:p>
     <w:p/>
     <w:p>
@@ -16675,14 +16765,14 @@
           <w:noProof/>
         </w:rPr>
       </w:pPr>
-      <w:bookmarkStart w:id="24" w:name="_Toc6798704"/>
+      <w:bookmarkStart w:id="25" w:name="_Toc6798704"/>
       <w:r>
         <w:rPr>
           <w:noProof/>
         </w:rPr>
         <w:t>Outline</w:t>
       </w:r>
-      <w:bookmarkEnd w:id="24"/>
+      <w:bookmarkEnd w:id="25"/>
     </w:p>
     <w:p/>
     <w:p>
@@ -17132,7 +17222,7 @@
           <w:szCs w:val="24"/>
         </w:rPr>
       </w:pPr>
-      <w:bookmarkStart w:id="25" w:name="_Toc6798705"/>
+      <w:bookmarkStart w:id="26" w:name="_Toc6798705"/>
       <w:r>
         <w:rPr>
           <w:noProof/>
@@ -17140,7 +17230,7 @@
         </w:rPr>
         <w:t>BACKGROUND INFORMATION</w:t>
       </w:r>
-      <w:bookmarkEnd w:id="25"/>
+      <w:bookmarkEnd w:id="26"/>
     </w:p>
     <w:p>
       <w:pPr>
@@ -17149,7 +17239,7 @@
           <w:noProof/>
         </w:rPr>
       </w:pPr>
-      <w:bookmarkStart w:id="26" w:name="_Toc6798706"/>
+      <w:bookmarkStart w:id="27" w:name="_Toc6798706"/>
       <w:r>
         <w:rPr>
           <w:noProof/>
@@ -17168,7 +17258,7 @@
         </w:rPr>
         <w:t>Information Security Analyst?</w:t>
       </w:r>
-      <w:bookmarkEnd w:id="26"/>
+      <w:bookmarkEnd w:id="27"/>
     </w:p>
     <w:p/>
     <w:p>
@@ -17900,7 +17990,7 @@
                                 <w:szCs w:val="20"/>
                               </w:rPr>
                             </w:pPr>
-                            <w:bookmarkStart w:id="27" w:name="_Toc7015929"/>
+                            <w:bookmarkStart w:id="28" w:name="_Toc7028064"/>
                             <w:r>
                               <w:t xml:space="preserve">Figure </w:t>
                             </w:r>
@@ -17928,7 +18018,7 @@
                             <w:r>
                               <w:t>Research results of IBM Security Lab about Cyber Security Analysts</w:t>
                             </w:r>
-                            <w:bookmarkEnd w:id="27"/>
+                            <w:bookmarkEnd w:id="28"/>
                           </w:p>
                         </w:txbxContent>
                       </wps:txbx>
@@ -17958,7 +18048,7 @@
                           <w:szCs w:val="20"/>
                         </w:rPr>
                       </w:pPr>
-                      <w:bookmarkStart w:id="28" w:name="_Toc7015929"/>
+                      <w:bookmarkStart w:id="29" w:name="_Toc7028064"/>
                       <w:r>
                         <w:t xml:space="preserve">Figure </w:t>
                       </w:r>
@@ -17986,7 +18076,7 @@
                       <w:r>
                         <w:t>Research results of IBM Security Lab about Cyber Security Analysts</w:t>
                       </w:r>
-                      <w:bookmarkEnd w:id="28"/>
+                      <w:bookmarkEnd w:id="29"/>
                     </w:p>
                   </w:txbxContent>
                 </v:textbox>
@@ -18087,18 +18177,18 @@
           <w:noProof/>
         </w:rPr>
       </w:pPr>
-      <w:bookmarkStart w:id="29" w:name="_Toc6798707"/>
-      <w:bookmarkStart w:id="30" w:name="_Hlk6500636"/>
+      <w:bookmarkStart w:id="30" w:name="_Toc6798707"/>
+      <w:bookmarkStart w:id="31" w:name="_Hlk6500636"/>
       <w:r>
         <w:rPr>
           <w:noProof/>
         </w:rPr>
         <w:t>What is Natural Language Processing?</w:t>
       </w:r>
-      <w:bookmarkEnd w:id="29"/>
+      <w:bookmarkEnd w:id="30"/>
     </w:p>
     <w:p/>
-    <w:bookmarkEnd w:id="30"/>
+    <w:bookmarkEnd w:id="31"/>
     <w:p>
       <w:pPr>
         <w:spacing w:line="360" w:lineRule="auto"/>
@@ -18414,7 +18504,7 @@
                                 <w:szCs w:val="20"/>
                               </w:rPr>
                             </w:pPr>
-                            <w:bookmarkStart w:id="31" w:name="_Toc7015930"/>
+                            <w:bookmarkStart w:id="32" w:name="_Toc7028065"/>
                             <w:r>
                               <w:t xml:space="preserve">Figure </w:t>
                             </w:r>
@@ -18448,7 +18538,7 @@
                             <w:r>
                               <w:t>A Simple diagram to explain what NLP does.</w:t>
                             </w:r>
-                            <w:bookmarkEnd w:id="31"/>
+                            <w:bookmarkEnd w:id="32"/>
                           </w:p>
                         </w:txbxContent>
                       </wps:txbx>
@@ -18478,7 +18568,7 @@
                           <w:szCs w:val="20"/>
                         </w:rPr>
                       </w:pPr>
-                      <w:bookmarkStart w:id="32" w:name="_Toc7015930"/>
+                      <w:bookmarkStart w:id="33" w:name="_Toc7028065"/>
                       <w:r>
                         <w:t xml:space="preserve">Figure </w:t>
                       </w:r>
@@ -18512,7 +18602,7 @@
                       <w:r>
                         <w:t>A Simple diagram to explain what NLP does.</w:t>
                       </w:r>
-                      <w:bookmarkEnd w:id="32"/>
+                      <w:bookmarkEnd w:id="33"/>
                     </w:p>
                   </w:txbxContent>
                 </v:textbox>
@@ -18594,7 +18684,7 @@
           <w:noProof/>
         </w:rPr>
       </w:pPr>
-      <w:bookmarkStart w:id="33" w:name="_Toc6798708"/>
+      <w:bookmarkStart w:id="34" w:name="_Toc6798708"/>
       <w:r>
         <w:rPr>
           <w:noProof/>
@@ -18613,7 +18703,7 @@
         </w:rPr>
         <w:t>?</w:t>
       </w:r>
-      <w:bookmarkEnd w:id="33"/>
+      <w:bookmarkEnd w:id="34"/>
     </w:p>
     <w:p/>
     <w:p>
@@ -18727,7 +18817,7 @@
         </w:rPr>
         <w:t xml:space="preserve"> </w:t>
       </w:r>
-      <w:bookmarkStart w:id="34" w:name="_Hlk6509890"/>
+      <w:bookmarkStart w:id="35" w:name="_Hlk6509890"/>
       <w:r>
         <w:rPr>
           <w:rFonts w:hint="eastAsia"/>
@@ -18741,7 +18831,7 @@
         </w:rPr>
         <w:t xml:space="preserve"> </w:t>
       </w:r>
-      <w:bookmarkEnd w:id="34"/>
+      <w:bookmarkEnd w:id="35"/>
       <w:r>
         <w:rPr>
           <w:noProof/>
@@ -18915,7 +19005,7 @@
           <w:noProof/>
         </w:rPr>
       </w:pPr>
-      <w:bookmarkStart w:id="35" w:name="_Toc6798709"/>
+      <w:bookmarkStart w:id="36" w:name="_Toc6798709"/>
       <w:r>
         <w:rPr>
           <w:noProof/>
@@ -18929,18 +19019,18 @@
         </w:rPr>
         <w:t>Social Network</w:t>
       </w:r>
-      <w:bookmarkEnd w:id="35"/>
+      <w:bookmarkEnd w:id="36"/>
     </w:p>
     <w:p/>
     <w:p>
       <w:pPr>
         <w:pStyle w:val="Balk3"/>
       </w:pPr>
-      <w:bookmarkStart w:id="36" w:name="_Toc6798710"/>
+      <w:bookmarkStart w:id="37" w:name="_Toc6798710"/>
       <w:r>
         <w:t>What is Twitter?</w:t>
       </w:r>
-      <w:bookmarkEnd w:id="36"/>
+      <w:bookmarkEnd w:id="37"/>
     </w:p>
     <w:p/>
     <w:p>
@@ -19739,7 +19829,7 @@
                                 <w:szCs w:val="20"/>
                               </w:rPr>
                             </w:pPr>
-                            <w:bookmarkStart w:id="37" w:name="_Toc7015931"/>
+                            <w:bookmarkStart w:id="38" w:name="_Toc7028066"/>
                             <w:r>
                               <w:t xml:space="preserve">Figure </w:t>
                             </w:r>
@@ -19767,7 +19857,7 @@
                             <w:r>
                               <w:t>Sample Turkish Tweets Related with a Security Incident</w:t>
                             </w:r>
-                            <w:bookmarkEnd w:id="37"/>
+                            <w:bookmarkEnd w:id="38"/>
                           </w:p>
                         </w:txbxContent>
                       </wps:txbx>
@@ -19797,7 +19887,7 @@
                           <w:szCs w:val="20"/>
                         </w:rPr>
                       </w:pPr>
-                      <w:bookmarkStart w:id="38" w:name="_Toc7015931"/>
+                      <w:bookmarkStart w:id="39" w:name="_Toc7028066"/>
                       <w:r>
                         <w:t xml:space="preserve">Figure </w:t>
                       </w:r>
@@ -19825,7 +19915,7 @@
                       <w:r>
                         <w:t>Sample Turkish Tweets Related with a Security Incident</w:t>
                       </w:r>
-                      <w:bookmarkEnd w:id="38"/>
+                      <w:bookmarkEnd w:id="39"/>
                     </w:p>
                   </w:txbxContent>
                 </v:textbox>
@@ -19965,7 +20055,7 @@
           <w:noProof/>
         </w:rPr>
       </w:pPr>
-      <w:bookmarkStart w:id="39" w:name="_Toc6798711"/>
+      <w:bookmarkStart w:id="40" w:name="_Toc6798711"/>
       <w:r>
         <w:rPr>
           <w:noProof/>
@@ -19987,7 +20077,7 @@
       <w:r>
         <w:t>API</w:t>
       </w:r>
-      <w:bookmarkEnd w:id="39"/>
+      <w:bookmarkEnd w:id="40"/>
     </w:p>
     <w:p/>
     <w:p>
@@ -20291,7 +20381,7 @@
           <w:noProof/>
         </w:rPr>
       </w:pPr>
-      <w:bookmarkStart w:id="40" w:name="_Toc6798712"/>
+      <w:bookmarkStart w:id="41" w:name="_Toc6798712"/>
       <w:r>
         <w:rPr>
           <w:noProof/>
@@ -20317,7 +20407,7 @@
         </w:rPr>
         <w:t>Turkish Newspaper as a Data Source</w:t>
       </w:r>
-      <w:bookmarkEnd w:id="40"/>
+      <w:bookmarkEnd w:id="41"/>
     </w:p>
     <w:p/>
     <w:p>
@@ -20327,14 +20417,14 @@
           <w:noProof/>
         </w:rPr>
       </w:pPr>
-      <w:bookmarkStart w:id="41" w:name="_Toc6798713"/>
+      <w:bookmarkStart w:id="42" w:name="_Toc6798713"/>
       <w:r>
         <w:rPr>
           <w:noProof/>
         </w:rPr>
         <w:t>What is Hurriyet Newspaper?</w:t>
       </w:r>
-      <w:bookmarkEnd w:id="41"/>
+      <w:bookmarkEnd w:id="42"/>
     </w:p>
     <w:p>
       <w:pPr>
@@ -20404,14 +20494,14 @@
           <w:noProof/>
         </w:rPr>
       </w:pPr>
-      <w:bookmarkStart w:id="42" w:name="_Toc6798714"/>
+      <w:bookmarkStart w:id="43" w:name="_Toc6798714"/>
       <w:r>
         <w:rPr>
           <w:noProof/>
         </w:rPr>
         <w:t>Hurriyet Newspaper API</w:t>
       </w:r>
-      <w:bookmarkEnd w:id="42"/>
+      <w:bookmarkEnd w:id="43"/>
     </w:p>
     <w:p>
       <w:pPr>
@@ -20631,14 +20721,14 @@
           <w:noProof/>
         </w:rPr>
       </w:pPr>
-      <w:bookmarkStart w:id="43" w:name="_Toc6798715"/>
+      <w:bookmarkStart w:id="44" w:name="_Toc6798715"/>
       <w:r>
         <w:rPr>
           <w:noProof/>
         </w:rPr>
         <w:t>What is OData</w:t>
       </w:r>
-      <w:bookmarkEnd w:id="43"/>
+      <w:bookmarkEnd w:id="44"/>
     </w:p>
     <w:p/>
     <w:p>
@@ -20961,7 +21051,7 @@
           <w:noProof/>
         </w:rPr>
       </w:pPr>
-      <w:bookmarkStart w:id="44" w:name="_Toc6798716"/>
+      <w:bookmarkStart w:id="45" w:name="_Toc6798716"/>
       <w:r>
         <w:rPr>
           <w:noProof/>
@@ -20969,7 +21059,7 @@
         <w:lastRenderedPageBreak/>
         <w:t>Hürriyet API - OData Usage</w:t>
       </w:r>
-      <w:bookmarkEnd w:id="44"/>
+      <w:bookmarkEnd w:id="45"/>
     </w:p>
     <w:p>
       <w:pPr>
@@ -21470,7 +21560,7 @@
           <w:noProof/>
         </w:rPr>
       </w:pPr>
-      <w:bookmarkStart w:id="45" w:name="_Toc6798717"/>
+      <w:bookmarkStart w:id="46" w:name="_Toc6798717"/>
       <w:r>
         <w:rPr>
           <w:noProof/>
@@ -21478,7 +21568,7 @@
         <w:lastRenderedPageBreak/>
         <w:t>Python Programming Language</w:t>
       </w:r>
-      <w:bookmarkEnd w:id="45"/>
+      <w:bookmarkEnd w:id="46"/>
     </w:p>
     <w:p/>
     <w:p>
@@ -21623,14 +21713,14 @@
           <w:noProof/>
         </w:rPr>
       </w:pPr>
-      <w:bookmarkStart w:id="46" w:name="_Toc6798718"/>
+      <w:bookmarkStart w:id="47" w:name="_Toc6798718"/>
       <w:r>
         <w:rPr>
           <w:noProof/>
         </w:rPr>
         <w:t>Istanbul Technical University NLP API</w:t>
       </w:r>
-      <w:bookmarkEnd w:id="46"/>
+      <w:bookmarkEnd w:id="47"/>
     </w:p>
     <w:p/>
     <w:p>
@@ -22015,14 +22105,14 @@
           <w:noProof/>
         </w:rPr>
       </w:pPr>
-      <w:bookmarkStart w:id="47" w:name="_Toc6798719"/>
+      <w:bookmarkStart w:id="48" w:name="_Toc6798719"/>
       <w:r>
         <w:rPr>
           <w:noProof/>
         </w:rPr>
         <w:t>SQLite Database</w:t>
       </w:r>
-      <w:bookmarkEnd w:id="47"/>
+      <w:bookmarkEnd w:id="48"/>
     </w:p>
     <w:p/>
     <w:p>
@@ -22149,7 +22239,7 @@
           <w:noProof/>
         </w:rPr>
       </w:pPr>
-      <w:bookmarkStart w:id="48" w:name="_Toc6798720"/>
+      <w:bookmarkStart w:id="49" w:name="_Toc6798720"/>
       <w:r>
         <w:rPr>
           <w:noProof/>
@@ -22168,7 +22258,7 @@
         </w:rPr>
         <w:t xml:space="preserve"> Thesis Project</w:t>
       </w:r>
-      <w:bookmarkEnd w:id="48"/>
+      <w:bookmarkEnd w:id="49"/>
     </w:p>
     <w:p/>
     <w:p>
@@ -22336,7 +22426,7 @@
           <w:szCs w:val="24"/>
         </w:rPr>
       </w:pPr>
-      <w:bookmarkStart w:id="49" w:name="_Toc6798721"/>
+      <w:bookmarkStart w:id="50" w:name="_Toc6798721"/>
       <w:r>
         <w:rPr>
           <w:noProof/>
@@ -22344,7 +22434,7 @@
         </w:rPr>
         <w:t>LITERATURE REVIEW</w:t>
       </w:r>
-      <w:bookmarkEnd w:id="49"/>
+      <w:bookmarkEnd w:id="50"/>
     </w:p>
     <w:p>
       <w:pPr>
@@ -22419,11 +22509,11 @@
       <w:pPr>
         <w:pStyle w:val="Balk2"/>
       </w:pPr>
-      <w:bookmarkStart w:id="50" w:name="_Toc6798722"/>
+      <w:bookmarkStart w:id="51" w:name="_Toc6798722"/>
       <w:r>
         <w:t>Weakly Supervised Extraction of Computer Security Events from Twitter</w:t>
       </w:r>
-      <w:bookmarkEnd w:id="50"/>
+      <w:bookmarkEnd w:id="51"/>
     </w:p>
     <w:p/>
     <w:p>
@@ -22514,7 +22604,7 @@
                                 <w:szCs w:val="20"/>
                               </w:rPr>
                             </w:pPr>
-                            <w:bookmarkStart w:id="51" w:name="_Toc7015531"/>
+                            <w:bookmarkStart w:id="52" w:name="_Toc7028107"/>
                             <w:r>
                               <w:t xml:space="preserve">Table </w:t>
                             </w:r>
@@ -22545,7 +22635,7 @@
                             <w:r>
                               <w:t>.</w:t>
                             </w:r>
-                            <w:bookmarkEnd w:id="51"/>
+                            <w:bookmarkEnd w:id="52"/>
                           </w:p>
                         </w:txbxContent>
                       </wps:txbx>
@@ -22575,7 +22665,7 @@
                           <w:szCs w:val="20"/>
                         </w:rPr>
                       </w:pPr>
-                      <w:bookmarkStart w:id="52" w:name="_Toc7015531"/>
+                      <w:bookmarkStart w:id="53" w:name="_Toc7028107"/>
                       <w:r>
                         <w:t xml:space="preserve">Table </w:t>
                       </w:r>
@@ -22606,7 +22696,7 @@
                       <w:r>
                         <w:t>.</w:t>
                       </w:r>
-                      <w:bookmarkEnd w:id="52"/>
+                      <w:bookmarkEnd w:id="53"/>
                     </w:p>
                   </w:txbxContent>
                 </v:textbox>
@@ -22802,7 +22892,7 @@
                                 <w:szCs w:val="24"/>
                               </w:rPr>
                             </w:pPr>
-                            <w:bookmarkStart w:id="53" w:name="_Toc7015532"/>
+                            <w:bookmarkStart w:id="54" w:name="_Toc7028108"/>
                             <w:r>
                               <w:t xml:space="preserve">Table </w:t>
                             </w:r>
@@ -22830,7 +22920,7 @@
                             <w:r>
                               <w:t>Example of high-weight features. Context words other than nouns and verbs are replaced with their part of speech tags for better generalization.</w:t>
                             </w:r>
-                            <w:bookmarkEnd w:id="53"/>
+                            <w:bookmarkEnd w:id="54"/>
                           </w:p>
                         </w:txbxContent>
                       </wps:txbx>
@@ -22861,7 +22951,7 @@
                           <w:szCs w:val="24"/>
                         </w:rPr>
                       </w:pPr>
-                      <w:bookmarkStart w:id="54" w:name="_Toc7015532"/>
+                      <w:bookmarkStart w:id="55" w:name="_Toc7028108"/>
                       <w:r>
                         <w:t xml:space="preserve">Table </w:t>
                       </w:r>
@@ -22889,7 +22979,7 @@
                       <w:r>
                         <w:t>Example of high-weight features. Context words other than nouns and verbs are replaced with their part of speech tags for better generalization.</w:t>
                       </w:r>
-                      <w:bookmarkEnd w:id="54"/>
+                      <w:bookmarkEnd w:id="55"/>
                     </w:p>
                   </w:txbxContent>
                 </v:textbox>
@@ -23034,7 +23124,7 @@
                                 <w:szCs w:val="20"/>
                               </w:rPr>
                             </w:pPr>
-                            <w:bookmarkStart w:id="55" w:name="_Toc7015533"/>
+                            <w:bookmarkStart w:id="56" w:name="_Toc7028109"/>
                             <w:r>
                               <w:t xml:space="preserve">Table </w:t>
                             </w:r>
@@ -23065,7 +23155,7 @@
                             <w:r>
                               <w:t>.</w:t>
                             </w:r>
-                            <w:bookmarkEnd w:id="55"/>
+                            <w:bookmarkEnd w:id="56"/>
                           </w:p>
                         </w:txbxContent>
                       </wps:txbx>
@@ -23095,7 +23185,7 @@
                           <w:szCs w:val="20"/>
                         </w:rPr>
                       </w:pPr>
-                      <w:bookmarkStart w:id="56" w:name="_Toc7015533"/>
+                      <w:bookmarkStart w:id="57" w:name="_Toc7028109"/>
                       <w:r>
                         <w:t xml:space="preserve">Table </w:t>
                       </w:r>
@@ -23126,7 +23216,7 @@
                       <w:r>
                         <w:t>.</w:t>
                       </w:r>
-                      <w:bookmarkEnd w:id="56"/>
+                      <w:bookmarkEnd w:id="57"/>
                     </w:p>
                   </w:txbxContent>
                 </v:textbox>
@@ -23205,7 +23295,7 @@
       <w:pPr>
         <w:pStyle w:val="Balk2"/>
       </w:pPr>
-      <w:bookmarkStart w:id="57" w:name="_Toc6798723"/>
+      <w:bookmarkStart w:id="58" w:name="_Toc6798723"/>
       <w:r>
         <w:lastRenderedPageBreak/>
         <w:t xml:space="preserve">Automatic Detection of Cyber Security Related Accounts on Online Social Networks: Twitter as an </w:t>
@@ -23216,7 +23306,7 @@
       <w:r>
         <w:t>xample</w:t>
       </w:r>
-      <w:bookmarkEnd w:id="57"/>
+      <w:bookmarkEnd w:id="58"/>
     </w:p>
     <w:p/>
     <w:p>
@@ -23308,11 +23398,11 @@
       <w:pPr>
         <w:pStyle w:val="Balk2"/>
       </w:pPr>
-      <w:bookmarkStart w:id="58" w:name="_Toc6798724"/>
+      <w:bookmarkStart w:id="59" w:name="_Toc6798724"/>
       <w:r>
         <w:t>DDoS Event Forecasting using Twitter Data</w:t>
       </w:r>
-      <w:bookmarkEnd w:id="58"/>
+      <w:bookmarkEnd w:id="59"/>
     </w:p>
     <w:p/>
     <w:p>
@@ -23401,7 +23491,7 @@
                                 <w:szCs w:val="20"/>
                               </w:rPr>
                             </w:pPr>
-                            <w:bookmarkStart w:id="59" w:name="_Toc7015534"/>
+                            <w:bookmarkStart w:id="60" w:name="_Toc7028110"/>
                             <w:r>
                               <w:t xml:space="preserve">Table </w:t>
                             </w:r>
@@ -23429,7 +23519,7 @@
                             <w:r>
                               <w:t>et Examples with Attack Targets.</w:t>
                             </w:r>
-                            <w:bookmarkEnd w:id="59"/>
+                            <w:bookmarkEnd w:id="60"/>
                           </w:p>
                         </w:txbxContent>
                       </wps:txbx>
@@ -23459,7 +23549,7 @@
                           <w:szCs w:val="20"/>
                         </w:rPr>
                       </w:pPr>
-                      <w:bookmarkStart w:id="60" w:name="_Toc7015534"/>
+                      <w:bookmarkStart w:id="61" w:name="_Toc7028110"/>
                       <w:r>
                         <w:t xml:space="preserve">Table </w:t>
                       </w:r>
@@ -23487,7 +23577,7 @@
                       <w:r>
                         <w:t>et Examples with Attack Targets.</w:t>
                       </w:r>
-                      <w:bookmarkEnd w:id="60"/>
+                      <w:bookmarkEnd w:id="61"/>
                     </w:p>
                   </w:txbxContent>
                 </v:textbox>
@@ -23737,11 +23827,11 @@
       <w:pPr>
         <w:pStyle w:val="Balk2"/>
       </w:pPr>
-      <w:bookmarkStart w:id="61" w:name="_Toc6798725"/>
+      <w:bookmarkStart w:id="62" w:name="_Toc6798725"/>
       <w:r>
         <w:t>Prediction of drive-by download attacks on Twitter</w:t>
       </w:r>
-      <w:bookmarkEnd w:id="61"/>
+      <w:bookmarkEnd w:id="62"/>
     </w:p>
     <w:p/>
     <w:p>
@@ -23836,11 +23926,11 @@
       <w:pPr>
         <w:pStyle w:val="Balk2"/>
       </w:pPr>
-      <w:bookmarkStart w:id="62" w:name="_Toc6798726"/>
+      <w:bookmarkStart w:id="63" w:name="_Toc6798726"/>
       <w:r>
         <w:t>SONAR: Automatic Detection of Cyber Security Events over the Twitter Stream</w:t>
       </w:r>
-      <w:bookmarkEnd w:id="62"/>
+      <w:bookmarkEnd w:id="63"/>
     </w:p>
     <w:p/>
     <w:p>
@@ -23939,7 +24029,7 @@
                                 <w:szCs w:val="20"/>
                               </w:rPr>
                             </w:pPr>
-                            <w:bookmarkStart w:id="63" w:name="_Toc7015932"/>
+                            <w:bookmarkStart w:id="64" w:name="_Toc7028067"/>
                             <w:r>
                               <w:t xml:space="preserve">Figure </w:t>
                             </w:r>
@@ -23964,7 +24054,7 @@
                             <w:r>
                               <w:t>: Architecture of the Keyword Finder Component.</w:t>
                             </w:r>
-                            <w:bookmarkEnd w:id="63"/>
+                            <w:bookmarkEnd w:id="64"/>
                           </w:p>
                         </w:txbxContent>
                       </wps:txbx>
@@ -23994,7 +24084,7 @@
                           <w:szCs w:val="20"/>
                         </w:rPr>
                       </w:pPr>
-                      <w:bookmarkStart w:id="64" w:name="_Toc7015932"/>
+                      <w:bookmarkStart w:id="65" w:name="_Toc7028067"/>
                       <w:r>
                         <w:t xml:space="preserve">Figure </w:t>
                       </w:r>
@@ -24019,7 +24109,7 @@
                       <w:r>
                         <w:t>: Architecture of the Keyword Finder Component.</w:t>
                       </w:r>
-                      <w:bookmarkEnd w:id="64"/>
+                      <w:bookmarkEnd w:id="65"/>
                     </w:p>
                   </w:txbxContent>
                 </v:textbox>
@@ -24183,7 +24273,7 @@
                                 <w:szCs w:val="20"/>
                               </w:rPr>
                             </w:pPr>
-                            <w:bookmarkStart w:id="65" w:name="_Toc7015933"/>
+                            <w:bookmarkStart w:id="66" w:name="_Toc7028068"/>
                             <w:r>
                               <w:t xml:space="preserve">Figure </w:t>
                             </w:r>
@@ -24208,7 +24298,7 @@
                             <w:r>
                               <w:t>: Technical Overview of Sonar.</w:t>
                             </w:r>
-                            <w:bookmarkEnd w:id="65"/>
+                            <w:bookmarkEnd w:id="66"/>
                           </w:p>
                         </w:txbxContent>
                       </wps:txbx>
@@ -24238,7 +24328,7 @@
                           <w:szCs w:val="20"/>
                         </w:rPr>
                       </w:pPr>
-                      <w:bookmarkStart w:id="66" w:name="_Toc7015933"/>
+                      <w:bookmarkStart w:id="67" w:name="_Toc7028068"/>
                       <w:r>
                         <w:t xml:space="preserve">Figure </w:t>
                       </w:r>
@@ -24263,7 +24353,7 @@
                       <w:r>
                         <w:t>: Technical Overview of Sonar.</w:t>
                       </w:r>
-                      <w:bookmarkEnd w:id="66"/>
+                      <w:bookmarkEnd w:id="67"/>
                     </w:p>
                   </w:txbxContent>
                 </v:textbox>
@@ -24342,11 +24432,11 @@
       <w:pPr>
         <w:pStyle w:val="Balk2"/>
       </w:pPr>
-      <w:bookmarkStart w:id="67" w:name="_Toc6798727"/>
+      <w:bookmarkStart w:id="68" w:name="_Toc6798727"/>
       <w:r>
         <w:t>Crowdsourcing Cybersecurity: Cyber Attack Detection using Social Media</w:t>
       </w:r>
-      <w:bookmarkEnd w:id="67"/>
+      <w:bookmarkEnd w:id="68"/>
     </w:p>
     <w:p/>
     <w:p>
@@ -24438,7 +24528,7 @@
                                 <w:szCs w:val="20"/>
                               </w:rPr>
                             </w:pPr>
-                            <w:bookmarkStart w:id="68" w:name="_Toc7015934"/>
+                            <w:bookmarkStart w:id="69" w:name="_Toc7028069"/>
                             <w:r>
                               <w:t xml:space="preserve">Figure </w:t>
                             </w:r>
@@ -24463,7 +24553,7 @@
                             <w:r>
                               <w:t>: A Schematic Overview of Cybersecurity Event Detection System from The Publication.</w:t>
                             </w:r>
-                            <w:bookmarkEnd w:id="68"/>
+                            <w:bookmarkEnd w:id="69"/>
                           </w:p>
                         </w:txbxContent>
                       </wps:txbx>
@@ -24493,7 +24583,7 @@
                           <w:szCs w:val="20"/>
                         </w:rPr>
                       </w:pPr>
-                      <w:bookmarkStart w:id="69" w:name="_Toc7015934"/>
+                      <w:bookmarkStart w:id="70" w:name="_Toc7028069"/>
                       <w:r>
                         <w:t xml:space="preserve">Figure </w:t>
                       </w:r>
@@ -24518,7 +24608,7 @@
                       <w:r>
                         <w:t>: A Schematic Overview of Cybersecurity Event Detection System from The Publication.</w:t>
                       </w:r>
-                      <w:bookmarkEnd w:id="69"/>
+                      <w:bookmarkEnd w:id="70"/>
                     </w:p>
                   </w:txbxContent>
                 </v:textbox>
@@ -24650,7 +24740,7 @@
                                 <w:szCs w:val="20"/>
                               </w:rPr>
                             </w:pPr>
-                            <w:bookmarkStart w:id="70" w:name="_Toc7015935"/>
+                            <w:bookmarkStart w:id="71" w:name="_Toc7028070"/>
                             <w:r>
                               <w:t xml:space="preserve">Figure </w:t>
                             </w:r>
@@ -24686,7 +24776,7 @@
                             <w:r>
                               <w:t xml:space="preserve"> Events.</w:t>
                             </w:r>
-                            <w:bookmarkEnd w:id="70"/>
+                            <w:bookmarkEnd w:id="71"/>
                           </w:p>
                         </w:txbxContent>
                       </wps:txbx>
@@ -24716,7 +24806,7 @@
                           <w:szCs w:val="20"/>
                         </w:rPr>
                       </w:pPr>
-                      <w:bookmarkStart w:id="71" w:name="_Toc7015935"/>
+                      <w:bookmarkStart w:id="72" w:name="_Toc7028070"/>
                       <w:r>
                         <w:t xml:space="preserve">Figure </w:t>
                       </w:r>
@@ -24752,7 +24842,7 @@
                       <w:r>
                         <w:t xml:space="preserve"> Events.</w:t>
                       </w:r>
-                      <w:bookmarkEnd w:id="71"/>
+                      <w:bookmarkEnd w:id="72"/>
                     </w:p>
                   </w:txbxContent>
                 </v:textbox>
@@ -24894,7 +24984,7 @@
           <w:szCs w:val="24"/>
         </w:rPr>
       </w:pPr>
-      <w:bookmarkStart w:id="72" w:name="_Toc6798728"/>
+      <w:bookmarkStart w:id="73" w:name="_Toc6798728"/>
       <w:r>
         <w:rPr>
           <w:noProof/>
@@ -24916,7 +25006,7 @@
         </w:rPr>
         <w:t>DESIGN</w:t>
       </w:r>
-      <w:bookmarkEnd w:id="72"/>
+      <w:bookmarkEnd w:id="73"/>
       <w:r>
         <w:rPr>
           <w:noProof/>
@@ -24946,14 +25036,14 @@
           <w:noProof/>
         </w:rPr>
       </w:pPr>
-      <w:bookmarkStart w:id="73" w:name="_Toc6798729"/>
+      <w:bookmarkStart w:id="74" w:name="_Toc6798729"/>
       <w:r>
         <w:rPr>
           <w:noProof/>
         </w:rPr>
         <w:t>Approach</w:t>
       </w:r>
-      <w:bookmarkEnd w:id="73"/>
+      <w:bookmarkEnd w:id="74"/>
     </w:p>
     <w:p/>
     <w:p>
@@ -25023,7 +25113,7 @@
           <w:noProof/>
         </w:rPr>
       </w:pPr>
-      <w:bookmarkStart w:id="74" w:name="_Toc6798730"/>
+      <w:bookmarkStart w:id="75" w:name="_Toc6798730"/>
       <w:r>
         <w:rPr>
           <w:noProof/>
@@ -25042,7 +25132,7 @@
         </w:rPr>
         <w:t>my</w:t>
       </w:r>
-      <w:bookmarkEnd w:id="74"/>
+      <w:bookmarkEnd w:id="75"/>
     </w:p>
     <w:p>
       <w:pPr>
@@ -25051,14 +25141,14 @@
           <w:noProof/>
         </w:rPr>
       </w:pPr>
-      <w:bookmarkStart w:id="75" w:name="_Toc6798731"/>
+      <w:bookmarkStart w:id="76" w:name="_Toc6798731"/>
       <w:r>
         <w:rPr>
           <w:noProof/>
         </w:rPr>
         <w:t>Data Collection</w:t>
       </w:r>
-      <w:bookmarkEnd w:id="75"/>
+      <w:bookmarkEnd w:id="76"/>
     </w:p>
     <w:p>
       <w:pPr>
@@ -25067,14 +25157,14 @@
           <w:noProof/>
         </w:rPr>
       </w:pPr>
-      <w:bookmarkStart w:id="76" w:name="_Toc6798732"/>
+      <w:bookmarkStart w:id="77" w:name="_Toc6798732"/>
       <w:r>
         <w:rPr>
           <w:noProof/>
         </w:rPr>
         <w:t>Data Preprocessing</w:t>
       </w:r>
-      <w:bookmarkEnd w:id="76"/>
+      <w:bookmarkEnd w:id="77"/>
     </w:p>
     <w:p>
       <w:pPr>
@@ -25083,7 +25173,7 @@
           <w:noProof/>
         </w:rPr>
       </w:pPr>
-      <w:bookmarkStart w:id="77" w:name="_Toc6798733"/>
+      <w:bookmarkStart w:id="78" w:name="_Toc6798733"/>
       <w:r>
         <w:rPr>
           <w:noProof/>
@@ -25096,7 +25186,7 @@
         </w:rPr>
         <w:t>Event Detection</w:t>
       </w:r>
-      <w:bookmarkEnd w:id="77"/>
+      <w:bookmarkEnd w:id="78"/>
     </w:p>
     <w:p>
       <w:pPr>
@@ -25152,7 +25242,7 @@
           <w:szCs w:val="24"/>
         </w:rPr>
       </w:pPr>
-      <w:bookmarkStart w:id="78" w:name="_Toc6798734"/>
+      <w:bookmarkStart w:id="79" w:name="_Toc6798734"/>
       <w:r>
         <w:rPr>
           <w:noProof/>
@@ -25174,7 +25264,7 @@
         </w:rPr>
         <w:t>NTATION</w:t>
       </w:r>
-      <w:bookmarkEnd w:id="78"/>
+      <w:bookmarkEnd w:id="79"/>
       <w:r>
         <w:rPr>
           <w:noProof/>
@@ -25238,7 +25328,7 @@
           <w:szCs w:val="24"/>
         </w:rPr>
       </w:pPr>
-      <w:bookmarkStart w:id="79" w:name="_Toc6798735"/>
+      <w:bookmarkStart w:id="80" w:name="_Toc6798735"/>
       <w:r>
         <w:rPr>
           <w:noProof/>
@@ -25246,7 +25336,7 @@
         </w:rPr>
         <w:t>RESULTS</w:t>
       </w:r>
-      <w:bookmarkEnd w:id="79"/>
+      <w:bookmarkEnd w:id="80"/>
     </w:p>
     <w:p/>
     <w:p/>
@@ -25306,7 +25396,7 @@
           <w:szCs w:val="24"/>
         </w:rPr>
       </w:pPr>
-      <w:bookmarkStart w:id="80" w:name="_Toc6798736"/>
+      <w:bookmarkStart w:id="81" w:name="_Toc6798736"/>
       <w:r>
         <w:rPr>
           <w:noProof/>
@@ -25315,7 +25405,7 @@
         <w:lastRenderedPageBreak/>
         <w:t>CONCLUSION AND FUTURE WORK</w:t>
       </w:r>
-      <w:bookmarkEnd w:id="80"/>
+      <w:bookmarkEnd w:id="81"/>
     </w:p>
     <w:p>
       <w:pPr>
@@ -25324,14 +25414,14 @@
           <w:noProof/>
         </w:rPr>
       </w:pPr>
-      <w:bookmarkStart w:id="81" w:name="_Toc6798737"/>
+      <w:bookmarkStart w:id="82" w:name="_Toc6798737"/>
       <w:r>
         <w:rPr>
           <w:noProof/>
         </w:rPr>
         <w:t>Conclusion</w:t>
       </w:r>
-      <w:bookmarkEnd w:id="81"/>
+      <w:bookmarkEnd w:id="82"/>
     </w:p>
     <w:p>
       <w:pPr>
@@ -25340,14 +25430,14 @@
           <w:noProof/>
         </w:rPr>
       </w:pPr>
-      <w:bookmarkStart w:id="82" w:name="_Toc6798738"/>
+      <w:bookmarkStart w:id="83" w:name="_Toc6798738"/>
       <w:r>
         <w:rPr>
           <w:noProof/>
         </w:rPr>
         <w:t>Future Work</w:t>
       </w:r>
-      <w:bookmarkEnd w:id="82"/>
+      <w:bookmarkEnd w:id="83"/>
     </w:p>
     <w:p>
       <w:pPr>
@@ -25501,14 +25591,14 @@
           <w:noProof/>
         </w:rPr>
       </w:pPr>
-      <w:bookmarkStart w:id="83" w:name="_Toc6798739"/>
+      <w:bookmarkStart w:id="84" w:name="_Toc6798739"/>
       <w:r>
         <w:rPr>
           <w:noProof/>
         </w:rPr>
         <w:t>REFERENCES</w:t>
       </w:r>
-      <w:bookmarkEnd w:id="83"/>
+      <w:bookmarkEnd w:id="84"/>
     </w:p>
     <w:p>
       <w:pPr>
@@ -26432,14 +26522,14 @@
           <w:noProof/>
         </w:rPr>
       </w:pPr>
-      <w:bookmarkStart w:id="84" w:name="_Toc6798740"/>
+      <w:bookmarkStart w:id="85" w:name="_Toc6798740"/>
       <w:r>
         <w:rPr>
           <w:noProof/>
         </w:rPr>
         <w:t>APPENDICES</w:t>
       </w:r>
-      <w:bookmarkEnd w:id="84"/>
+      <w:bookmarkEnd w:id="85"/>
     </w:p>
     <w:p>
       <w:pPr>
@@ -26461,7 +26551,7 @@
           <w:noProof/>
         </w:rPr>
       </w:pPr>
-      <w:bookmarkStart w:id="85" w:name="_Toc6798741"/>
+      <w:bookmarkStart w:id="86" w:name="_Toc6798741"/>
       <w:r>
         <w:rPr>
           <w:noProof/>
@@ -26474,7 +26564,7 @@
         </w:rPr>
         <w:t>A</w:t>
       </w:r>
-      <w:bookmarkEnd w:id="85"/>
+      <w:bookmarkEnd w:id="86"/>
     </w:p>
     <w:p>
       <w:pPr>
@@ -26554,14 +26644,14 @@
           <w:noProof/>
         </w:rPr>
       </w:pPr>
-      <w:bookmarkStart w:id="86" w:name="_Toc6798742"/>
+      <w:bookmarkStart w:id="87" w:name="_Toc6798742"/>
       <w:r>
         <w:rPr>
           <w:noProof/>
         </w:rPr>
         <w:t>APPENDIX B</w:t>
       </w:r>
-      <w:bookmarkEnd w:id="86"/>
+      <w:bookmarkEnd w:id="87"/>
     </w:p>
     <w:p>
       <w:pPr>
@@ -26743,91 +26833,6 @@
 
 <file path=word/comments.xml><?xml version="1.0" encoding="utf-8"?>
 <w:comments xmlns:wpc="http://schemas.microsoft.com/office/word/2010/wordprocessingCanvas" xmlns:cx="http://schemas.microsoft.com/office/drawing/2014/chartex" xmlns:cx1="http://schemas.microsoft.com/office/drawing/2015/9/8/chartex" xmlns:cx2="http://schemas.microsoft.com/office/drawing/2015/10/21/chartex" xmlns:cx3="http://schemas.microsoft.com/office/drawing/2016/5/9/chartex" xmlns:cx4="http://schemas.microsoft.com/office/drawing/2016/5/10/chartex" xmlns:cx5="http://schemas.microsoft.com/office/drawing/2016/5/11/chartex" xmlns:cx6="http://schemas.microsoft.com/office/drawing/2016/5/12/chartex" xmlns:cx7="http://schemas.microsoft.com/office/drawing/2016/5/13/chartex" xmlns:cx8="http://schemas.microsoft.com/office/drawing/2016/5/14/chartex" xmlns:mc="http://schemas.openxmlformats.org/markup-compatibility/2006" xmlns:aink="http://schemas.microsoft.com/office/drawing/2016/ink" xmlns:am3d="http://schemas.microsoft.com/office/drawing/2017/model3d" xmlns:o="urn:schemas-microsoft-com:office:office" xmlns:r="http://schemas.openxmlformats.org/officeDocument/2006/relationships" xmlns:m="http://schemas.openxmlformats.org/officeDocument/2006/math" xmlns:v="urn:schemas-microsoft-com:vml" xmlns:wp14="http://schemas.microsoft.com/office/word/2010/wordprocessingDrawing" xmlns:wp="http://schemas.openxmlformats.org/drawingml/2006/wordprocessingDrawing" xmlns:w10="urn:schemas-microsoft-com:office:word" xmlns:w="http://schemas.openxmlformats.org/wordprocessingml/2006/main" xmlns:w14="http://schemas.microsoft.com/office/word/2010/wordml" xmlns:w15="http://schemas.microsoft.com/office/word/2012/wordml" xmlns:w16cid="http://schemas.microsoft.com/office/word/2016/wordml/cid" xmlns:w16se="http://schemas.microsoft.com/office/word/2015/wordml/symex" xmlns:wpg="http://schemas.microsoft.com/office/word/2010/wordprocessingGroup" xmlns:wpi="http://schemas.microsoft.com/office/word/2010/wordprocessingInk" xmlns:wne="http://schemas.microsoft.com/office/word/2006/wordml" xmlns:wps="http://schemas.microsoft.com/office/word/2010/wordprocessingShape" mc:Ignorable="w14 w15 w16se w16cid wp14">
-  <w:comment w:id="14" w:author="Cengiz Acarturk" w:date="2019-04-24T10:11:00Z" w:initials="CA">
-    <w:p>
-      <w:pPr>
-        <w:pStyle w:val="AklamaMetni"/>
-      </w:pPr>
-      <w:r>
-        <w:rPr>
-          <w:rStyle w:val="AklamaBavurusu"/>
-        </w:rPr>
-        <w:annotationRef/>
-      </w:r>
-      <w:proofErr w:type="spellStart"/>
-      <w:r>
-        <w:t>Akademik</w:t>
-      </w:r>
-      <w:proofErr w:type="spellEnd"/>
-      <w:r>
-        <w:t xml:space="preserve"> </w:t>
-      </w:r>
-      <w:proofErr w:type="spellStart"/>
-      <w:r>
-        <w:t>metnlerde</w:t>
-      </w:r>
-      <w:proofErr w:type="spellEnd"/>
-      <w:r>
-        <w:t xml:space="preserve"> </w:t>
-      </w:r>
-      <w:proofErr w:type="spellStart"/>
-      <w:r>
-        <w:t>bu</w:t>
-      </w:r>
-      <w:proofErr w:type="spellEnd"/>
-      <w:r>
-        <w:t xml:space="preserve"> </w:t>
-      </w:r>
-      <w:proofErr w:type="spellStart"/>
-      <w:r>
-        <w:t>seviyede</w:t>
-      </w:r>
-      <w:proofErr w:type="spellEnd"/>
-      <w:r>
-        <w:t xml:space="preserve"> </w:t>
-      </w:r>
-      <w:proofErr w:type="spellStart"/>
-      <w:r>
-        <w:t>kişisel</w:t>
-      </w:r>
-      <w:proofErr w:type="spellEnd"/>
-      <w:r>
-        <w:t xml:space="preserve"> </w:t>
-      </w:r>
-      <w:proofErr w:type="spellStart"/>
-      <w:r>
-        <w:t>hikaye</w:t>
-      </w:r>
-      <w:proofErr w:type="spellEnd"/>
-      <w:r>
-        <w:t xml:space="preserve"> </w:t>
-      </w:r>
-      <w:proofErr w:type="spellStart"/>
-      <w:r>
-        <w:t>anlatmamak</w:t>
-      </w:r>
-      <w:proofErr w:type="spellEnd"/>
-      <w:r>
-        <w:t xml:space="preserve"> </w:t>
-      </w:r>
-      <w:proofErr w:type="spellStart"/>
-      <w:r>
-        <w:t>iyi</w:t>
-      </w:r>
-      <w:proofErr w:type="spellEnd"/>
-      <w:r>
-        <w:t xml:space="preserve"> </w:t>
-      </w:r>
-      <w:proofErr w:type="spellStart"/>
-      <w:r>
-        <w:t>olur</w:t>
-      </w:r>
-      <w:proofErr w:type="spellEnd"/>
-      <w:r>
-        <w:t>.</w:t>
-      </w:r>
-    </w:p>
-  </w:comment>
   <w:comment w:id="15" w:author="Cengiz Acarturk" w:date="2019-04-24T10:14:00Z" w:initials="CA">
     <w:p>
       <w:pPr>
@@ -27206,7 +27211,6 @@
 
 <file path=word/commentsExtended.xml><?xml version="1.0" encoding="utf-8"?>
 <w15:commentsEx xmlns:wpc="http://schemas.microsoft.com/office/word/2010/wordprocessingCanvas" xmlns:cx="http://schemas.microsoft.com/office/drawing/2014/chartex" xmlns:cx1="http://schemas.microsoft.com/office/drawing/2015/9/8/chartex" xmlns:cx2="http://schemas.microsoft.com/office/drawing/2015/10/21/chartex" xmlns:cx3="http://schemas.microsoft.com/office/drawing/2016/5/9/chartex" xmlns:cx4="http://schemas.microsoft.com/office/drawing/2016/5/10/chartex" xmlns:cx5="http://schemas.microsoft.com/office/drawing/2016/5/11/chartex" xmlns:cx6="http://schemas.microsoft.com/office/drawing/2016/5/12/chartex" xmlns:cx7="http://schemas.microsoft.com/office/drawing/2016/5/13/chartex" xmlns:cx8="http://schemas.microsoft.com/office/drawing/2016/5/14/chartex" xmlns:mc="http://schemas.openxmlformats.org/markup-compatibility/2006" xmlns:aink="http://schemas.microsoft.com/office/drawing/2016/ink" xmlns:am3d="http://schemas.microsoft.com/office/drawing/2017/model3d" xmlns:o="urn:schemas-microsoft-com:office:office" xmlns:r="http://schemas.openxmlformats.org/officeDocument/2006/relationships" xmlns:m="http://schemas.openxmlformats.org/officeDocument/2006/math" xmlns:v="urn:schemas-microsoft-com:vml" xmlns:wp14="http://schemas.microsoft.com/office/word/2010/wordprocessingDrawing" xmlns:wp="http://schemas.openxmlformats.org/drawingml/2006/wordprocessingDrawing" xmlns:w10="urn:schemas-microsoft-com:office:word" xmlns:w="http://schemas.openxmlformats.org/wordprocessingml/2006/main" xmlns:w14="http://schemas.microsoft.com/office/word/2010/wordml" xmlns:w15="http://schemas.microsoft.com/office/word/2012/wordml" xmlns:w16cid="http://schemas.microsoft.com/office/word/2016/wordml/cid" xmlns:w16se="http://schemas.microsoft.com/office/word/2015/wordml/symex" xmlns:wpg="http://schemas.microsoft.com/office/word/2010/wordprocessingGroup" xmlns:wpi="http://schemas.microsoft.com/office/word/2010/wordprocessingInk" xmlns:wne="http://schemas.microsoft.com/office/word/2006/wordml" xmlns:wps="http://schemas.microsoft.com/office/word/2010/wordprocessingShape" mc:Ignorable="w14 w15 w16se w16cid wp14">
-  <w15:commentEx w15:paraId="67DB72DB" w15:done="0"/>
   <w15:commentEx w15:paraId="68D232FE" w15:done="0"/>
   <w15:commentEx w15:paraId="62FB28A4" w15:done="0"/>
 </w15:commentsEx>
@@ -38901,7 +38905,7 @@
 </file>
 
 <file path=customXml/itemProps1.xml><?xml version="1.0" encoding="utf-8"?>
-<ds:datastoreItem xmlns:ds="http://schemas.openxmlformats.org/officeDocument/2006/customXml" ds:itemID="{B4861293-7C76-473C-9F1E-6E74F9CEAED7}">
+<ds:datastoreItem xmlns:ds="http://schemas.openxmlformats.org/officeDocument/2006/customXml" ds:itemID="{4CF90D1E-D92D-42B0-93D4-475290BA0967}">
   <ds:schemaRefs>
     <ds:schemaRef ds:uri="http://schemas.openxmlformats.org/officeDocument/2006/bibliography"/>
   </ds:schemaRefs>

</xml_diff>

<commit_message>
Chapter 3 is updated according to feedbacks
</commit_message>
<xml_diff>
--- a/thesis/ozgur_ural_cybersecurity_thesis.docx
+++ b/thesis/ozgur_ural_cybersecurity_thesis.docx
@@ -23858,8 +23858,6 @@
           <w:noProof/>
         </w:rPr>
       </w:pPr>
-      <w:bookmarkStart w:id="46" w:name="_GoBack"/>
-      <w:bookmarkEnd w:id="46"/>
     </w:p>
     <w:p>
       <w:pPr>
@@ -23908,7 +23906,7 @@
           <w:szCs w:val="24"/>
         </w:rPr>
       </w:pPr>
-      <w:bookmarkStart w:id="47" w:name="_Toc6798721"/>
+      <w:bookmarkStart w:id="46" w:name="_Toc6798721"/>
       <w:r>
         <w:rPr>
           <w:noProof/>
@@ -23916,7 +23914,7 @@
         </w:rPr>
         <w:t>LITERATURE REVIEW</w:t>
       </w:r>
-      <w:bookmarkEnd w:id="47"/>
+      <w:bookmarkEnd w:id="46"/>
     </w:p>
     <w:p>
       <w:pPr>
@@ -23924,78 +23922,21 @@
         <w:ind w:firstLine="432"/>
       </w:pPr>
       <w:r>
-        <w:t xml:space="preserve">During </w:t>
-      </w:r>
-      <w:r>
-        <w:t>the</w:t>
-      </w:r>
-      <w:r>
-        <w:t xml:space="preserve"> </w:t>
-      </w:r>
-      <w:r>
-        <w:t>bibliography study</w:t>
-      </w:r>
-      <w:r>
-        <w:t xml:space="preserve">, </w:t>
-      </w:r>
-      <w:r>
-        <w:t>we</w:t>
-      </w:r>
-      <w:r>
-        <w:t xml:space="preserve"> read and investigate more than </w:t>
-      </w:r>
-      <w:r>
-        <w:t>forty</w:t>
-      </w:r>
-      <w:r>
-        <w:t xml:space="preserve"> academic research. They help </w:t>
-      </w:r>
-      <w:r>
-        <w:t>us</w:t>
-      </w:r>
-      <w:r>
-        <w:t xml:space="preserve"> to understand the domain. </w:t>
-      </w:r>
-      <w:r>
-        <w:t>We</w:t>
-      </w:r>
-      <w:r>
-        <w:t xml:space="preserve"> think </w:t>
-      </w:r>
-      <w:r>
-        <w:t>some</w:t>
-      </w:r>
-      <w:r>
-        <w:t xml:space="preserve"> of them are closely related </w:t>
-      </w:r>
-      <w:r>
-        <w:t>to</w:t>
-      </w:r>
-      <w:r>
-        <w:t xml:space="preserve"> </w:t>
-      </w:r>
-      <w:r>
-        <w:t>our</w:t>
-      </w:r>
-      <w:r>
-        <w:t xml:space="preserve"> research</w:t>
-      </w:r>
-      <w:r>
-        <w:t>es</w:t>
-      </w:r>
-      <w:r>
-        <w:t>. These publications are as follows.</w:t>
+        <w:t>In this section, we share the results of the literature review. We introduce the most relevant researches with my research and explain how they give shape to my research. Most of the following researches focus event detection and try to answer how can we obtain valuable information from streaming data</w:t>
+      </w:r>
+      <w:r>
+        <w:t>.</w:t>
       </w:r>
     </w:p>
     <w:p>
       <w:pPr>
         <w:pStyle w:val="Balk2"/>
       </w:pPr>
-      <w:bookmarkStart w:id="48" w:name="_Toc6798722"/>
+      <w:bookmarkStart w:id="47" w:name="_Toc6798722"/>
       <w:r>
         <w:t>Weakly Supervised Extraction of Computer Security Events from Twitter</w:t>
       </w:r>
-      <w:bookmarkEnd w:id="48"/>
+      <w:bookmarkEnd w:id="47"/>
     </w:p>
     <w:p/>
     <w:p>
@@ -24092,7 +24033,7 @@
                                 <w:szCs w:val="20"/>
                               </w:rPr>
                             </w:pPr>
-                            <w:bookmarkStart w:id="49" w:name="_Toc7028107"/>
+                            <w:bookmarkStart w:id="48" w:name="_Toc7028107"/>
                             <w:r>
                               <w:t xml:space="preserve">Table </w:t>
                             </w:r>
@@ -24123,7 +24064,7 @@
                             <w:r>
                               <w:t>.</w:t>
                             </w:r>
-                            <w:bookmarkEnd w:id="49"/>
+                            <w:bookmarkEnd w:id="48"/>
                           </w:p>
                         </w:txbxContent>
                       </wps:txbx>
@@ -24153,7 +24094,7 @@
                           <w:szCs w:val="20"/>
                         </w:rPr>
                       </w:pPr>
-                      <w:bookmarkStart w:id="50" w:name="_Toc7028107"/>
+                      <w:bookmarkStart w:id="49" w:name="_Toc7028107"/>
                       <w:r>
                         <w:t xml:space="preserve">Table </w:t>
                       </w:r>
@@ -24184,7 +24125,7 @@
                       <w:r>
                         <w:t>.</w:t>
                       </w:r>
-                      <w:bookmarkEnd w:id="50"/>
+                      <w:bookmarkEnd w:id="49"/>
                     </w:p>
                   </w:txbxContent>
                 </v:textbox>
@@ -24318,11 +24259,6 @@
       <w:pPr>
         <w:spacing w:line="360" w:lineRule="auto"/>
       </w:pPr>
-    </w:p>
-    <w:p>
-      <w:pPr>
-        <w:spacing w:line="360" w:lineRule="auto"/>
-      </w:pPr>
       <w:r>
         <w:rPr>
           <w:noProof/>
@@ -24375,7 +24311,7 @@
                                 <w:szCs w:val="20"/>
                               </w:rPr>
                             </w:pPr>
-                            <w:bookmarkStart w:id="51" w:name="_Toc7028108"/>
+                            <w:bookmarkStart w:id="50" w:name="_Toc7028108"/>
                             <w:r>
                               <w:rPr>
                                 <w:b w:val="0"/>
@@ -24433,7 +24369,7 @@
                               </w:rPr>
                               <w:t>: Example of high-weight features. Context words other than nouns and verbs are replaced with their part of speech tags for better generalization.</w:t>
                             </w:r>
-                            <w:bookmarkEnd w:id="51"/>
+                            <w:bookmarkEnd w:id="50"/>
                           </w:p>
                         </w:txbxContent>
                       </wps:txbx>
@@ -24465,7 +24401,7 @@
                           <w:szCs w:val="20"/>
                         </w:rPr>
                       </w:pPr>
-                      <w:bookmarkStart w:id="52" w:name="_Toc7028108"/>
+                      <w:bookmarkStart w:id="51" w:name="_Toc7028108"/>
                       <w:r>
                         <w:rPr>
                           <w:b w:val="0"/>
@@ -24523,7 +24459,7 @@
                         </w:rPr>
                         <w:t>: Example of high-weight features. Context words other than nouns and verbs are replaced with their part of speech tags for better generalization.</w:t>
                       </w:r>
-                      <w:bookmarkEnd w:id="52"/>
+                      <w:bookmarkEnd w:id="51"/>
                     </w:p>
                   </w:txbxContent>
                 </v:textbox>
@@ -24610,13 +24546,77 @@
       <w:pPr>
         <w:spacing w:line="360" w:lineRule="auto"/>
       </w:pPr>
+      <w:r>
+        <w:t>Then they are trying to find the victim, institution or program affected by these events.</w:t>
+      </w:r>
     </w:p>
     <w:p>
       <w:pPr>
         <w:spacing w:line="360" w:lineRule="auto"/>
       </w:pPr>
       <w:r>
-        <w:t>Then they are trying to find the victim, institution or program affected by these events.</w:t>
+        <w:rPr>
+          <w:noProof/>
+        </w:rPr>
+        <w:drawing>
+          <wp:anchor distT="0" distB="0" distL="114300" distR="114300" simplePos="0" relativeHeight="251923456" behindDoc="0" locked="0" layoutInCell="1" allowOverlap="1" wp14:anchorId="6C9C24E4" wp14:editId="7AD166A5">
+            <wp:simplePos x="0" y="0"/>
+            <wp:positionH relativeFrom="column">
+              <wp:posOffset>750570</wp:posOffset>
+            </wp:positionH>
+            <wp:positionV relativeFrom="paragraph">
+              <wp:posOffset>272415</wp:posOffset>
+            </wp:positionV>
+            <wp:extent cx="3380740" cy="3267710"/>
+            <wp:effectExtent l="19050" t="19050" r="10160" b="27940"/>
+            <wp:wrapTopAndBottom/>
+            <wp:docPr id="31" name="Picture 60"/>
+            <wp:cNvGraphicFramePr>
+              <a:graphicFrameLocks xmlns:a="http://schemas.openxmlformats.org/drawingml/2006/main" noChangeAspect="1"/>
+            </wp:cNvGraphicFramePr>
+            <a:graphic xmlns:a="http://schemas.openxmlformats.org/drawingml/2006/main">
+              <a:graphicData uri="http://schemas.openxmlformats.org/drawingml/2006/picture">
+                <pic:pic xmlns:pic="http://schemas.openxmlformats.org/drawingml/2006/picture">
+                  <pic:nvPicPr>
+                    <pic:cNvPr id="31" name="Picture 60"/>
+                    <pic:cNvPicPr>
+                      <a:picLocks noChangeAspect="1"/>
+                    </pic:cNvPicPr>
+                  </pic:nvPicPr>
+                  <pic:blipFill>
+                    <a:blip r:embed="rId29">
+                      <a:extLst>
+                        <a:ext uri="{28A0092B-C50C-407E-A947-70E740481C1C}">
+                          <a14:useLocalDpi xmlns:a14="http://schemas.microsoft.com/office/drawing/2010/main" val="0"/>
+                        </a:ext>
+                      </a:extLst>
+                    </a:blip>
+                    <a:stretch>
+                      <a:fillRect/>
+                    </a:stretch>
+                  </pic:blipFill>
+                  <pic:spPr bwMode="auto">
+                    <a:xfrm>
+                      <a:off x="0" y="0"/>
+                      <a:ext cx="3380740" cy="3267710"/>
+                    </a:xfrm>
+                    <a:prstGeom prst="rect">
+                      <a:avLst/>
+                    </a:prstGeom>
+                    <a:noFill/>
+                    <a:ln>
+                      <a:solidFill>
+                        <a:sysClr val="window" lastClr="FFFFFF">
+                          <a:lumMod val="85000"/>
+                        </a:sysClr>
+                      </a:solidFill>
+                    </a:ln>
+                  </pic:spPr>
+                </pic:pic>
+              </a:graphicData>
+            </a:graphic>
+          </wp:anchor>
+        </w:drawing>
       </w:r>
       <w:r>
         <w:rPr>
@@ -24625,13 +24625,13 @@
         <mc:AlternateContent>
           <mc:Choice Requires="wps">
             <w:drawing>
-              <wp:anchor distT="0" distB="0" distL="114300" distR="114300" simplePos="0" relativeHeight="251924480" behindDoc="0" locked="0" layoutInCell="1" allowOverlap="1" wp14:anchorId="61B401B4" wp14:editId="7F98CC03">
+              <wp:anchor distT="0" distB="0" distL="114300" distR="114300" simplePos="0" relativeHeight="251924480" behindDoc="0" locked="0" layoutInCell="1" allowOverlap="1" wp14:anchorId="61B401B4" wp14:editId="3CFD1BD3">
                 <wp:simplePos x="0" y="0"/>
                 <wp:positionH relativeFrom="column">
-                  <wp:posOffset>1438910</wp:posOffset>
+                  <wp:posOffset>749853</wp:posOffset>
                 </wp:positionH>
                 <wp:positionV relativeFrom="paragraph">
-                  <wp:posOffset>542290</wp:posOffset>
+                  <wp:posOffset>544</wp:posOffset>
                 </wp:positionV>
                 <wp:extent cx="3380740" cy="290830"/>
                 <wp:effectExtent l="0" t="0" r="0" b="0"/>
@@ -24668,7 +24668,7 @@
                                 <w:szCs w:val="20"/>
                               </w:rPr>
                             </w:pPr>
-                            <w:bookmarkStart w:id="53" w:name="_Toc7028109"/>
+                            <w:bookmarkStart w:id="52" w:name="_Toc7028109"/>
                             <w:r>
                               <w:t xml:space="preserve">Table </w:t>
                             </w:r>
@@ -24699,7 +24699,7 @@
                             <w:r>
                               <w:t>.</w:t>
                             </w:r>
-                            <w:bookmarkEnd w:id="53"/>
+                            <w:bookmarkEnd w:id="52"/>
                           </w:p>
                         </w:txbxContent>
                       </wps:txbx>
@@ -24720,7 +24720,7 @@
           </mc:Choice>
           <mc:Fallback>
             <w:pict>
-              <v:shape w14:anchorId="61B401B4" id="Metin Kutusu 49" o:spid="_x0000_s1033" type="#_x0000_t202" style="position:absolute;margin-left:113.3pt;margin-top:42.7pt;width:266.2pt;height:22.9pt;z-index:251924480;visibility:visible;mso-wrap-style:square;mso-height-percent:0;mso-wrap-distance-left:9pt;mso-wrap-distance-top:0;mso-wrap-distance-right:9pt;mso-wrap-distance-bottom:0;mso-position-horizontal:absolute;mso-position-horizontal-relative:text;mso-position-vertical:absolute;mso-position-vertical-relative:text;mso-height-percent:0;mso-height-relative:margin;v-text-anchor:top" o:gfxdata="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" stroked="f">
+              <v:shape w14:anchorId="61B401B4" id="Metin Kutusu 49" o:spid="_x0000_s1033" type="#_x0000_t202" style="position:absolute;margin-left:59.05pt;margin-top:.05pt;width:266.2pt;height:22.9pt;z-index:251924480;visibility:visible;mso-wrap-style:square;mso-height-percent:0;mso-wrap-distance-left:9pt;mso-wrap-distance-top:0;mso-wrap-distance-right:9pt;mso-wrap-distance-bottom:0;mso-position-horizontal:absolute;mso-position-horizontal-relative:text;mso-position-vertical:absolute;mso-position-vertical-relative:text;mso-height-percent:0;mso-height-relative:margin;v-text-anchor:top" o:gfxdata="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" stroked="f">
                 <v:textbox inset="0,0,0,0">
                   <w:txbxContent>
                     <w:p>
@@ -24732,7 +24732,7 @@
                           <w:szCs w:val="20"/>
                         </w:rPr>
                       </w:pPr>
-                      <w:bookmarkStart w:id="54" w:name="_Toc7028109"/>
+                      <w:bookmarkStart w:id="53" w:name="_Toc7028109"/>
                       <w:r>
                         <w:t xml:space="preserve">Table </w:t>
                       </w:r>
@@ -24763,7 +24763,7 @@
                       <w:r>
                         <w:t>.</w:t>
                       </w:r>
-                      <w:bookmarkEnd w:id="54"/>
+                      <w:bookmarkEnd w:id="53"/>
                     </w:p>
                   </w:txbxContent>
                 </v:textbox>
@@ -24773,183 +24773,40 @@
           </mc:Fallback>
         </mc:AlternateContent>
       </w:r>
-      <w:r>
-        <w:rPr>
-          <w:noProof/>
-        </w:rPr>
-        <w:drawing>
-          <wp:anchor distT="0" distB="0" distL="114300" distR="114300" simplePos="0" relativeHeight="251923456" behindDoc="0" locked="0" layoutInCell="1" allowOverlap="1" wp14:anchorId="6C9C24E4" wp14:editId="42E876CA">
-            <wp:simplePos x="0" y="0"/>
-            <wp:positionH relativeFrom="column">
-              <wp:posOffset>1440180</wp:posOffset>
-            </wp:positionH>
-            <wp:positionV relativeFrom="paragraph">
-              <wp:posOffset>820420</wp:posOffset>
-            </wp:positionV>
-            <wp:extent cx="3381342" cy="3267985"/>
-            <wp:effectExtent l="19050" t="19050" r="10160" b="27940"/>
-            <wp:wrapTopAndBottom/>
-            <wp:docPr id="31" name="Picture 60"/>
-            <wp:cNvGraphicFramePr>
-              <a:graphicFrameLocks xmlns:a="http://schemas.openxmlformats.org/drawingml/2006/main" noChangeAspect="1"/>
-            </wp:cNvGraphicFramePr>
-            <a:graphic xmlns:a="http://schemas.openxmlformats.org/drawingml/2006/main">
-              <a:graphicData uri="http://schemas.openxmlformats.org/drawingml/2006/picture">
-                <pic:pic xmlns:pic="http://schemas.openxmlformats.org/drawingml/2006/picture">
-                  <pic:nvPicPr>
-                    <pic:cNvPr id="31" name="Picture 60"/>
-                    <pic:cNvPicPr>
-                      <a:picLocks noChangeAspect="1"/>
-                    </pic:cNvPicPr>
-                  </pic:nvPicPr>
-                  <pic:blipFill>
-                    <a:blip r:embed="rId29">
-                      <a:extLst>
-                        <a:ext uri="{28A0092B-C50C-407E-A947-70E740481C1C}">
-                          <a14:useLocalDpi xmlns:a14="http://schemas.microsoft.com/office/drawing/2010/main" val="0"/>
-                        </a:ext>
-                      </a:extLst>
-                    </a:blip>
-                    <a:stretch>
-                      <a:fillRect/>
-                    </a:stretch>
-                  </pic:blipFill>
-                  <pic:spPr bwMode="auto">
-                    <a:xfrm>
-                      <a:off x="0" y="0"/>
-                      <a:ext cx="3381342" cy="3267985"/>
-                    </a:xfrm>
-                    <a:prstGeom prst="rect">
-                      <a:avLst/>
-                    </a:prstGeom>
-                    <a:noFill/>
-                    <a:ln>
-                      <a:solidFill>
-                        <a:sysClr val="window" lastClr="FFFFFF">
-                          <a:lumMod val="85000"/>
-                        </a:sysClr>
-                      </a:solidFill>
-                    </a:ln>
-                  </pic:spPr>
-                </pic:pic>
-              </a:graphicData>
-            </a:graphic>
-          </wp:anchor>
-        </w:drawing>
-      </w:r>
-    </w:p>
-    <w:p>
-      <w:pPr>
-        <w:pStyle w:val="Balk2"/>
-      </w:pPr>
-      <w:bookmarkStart w:id="55" w:name="_Toc6798723"/>
-      <w:r>
-        <w:lastRenderedPageBreak/>
-        <w:t xml:space="preserve">Automatic Detection of Cyber Security Related Accounts on Online Social Networks: Twitter as an </w:t>
-      </w:r>
-      <w:r>
-        <w:t>E</w:t>
-      </w:r>
-      <w:r>
-        <w:t>xample</w:t>
-      </w:r>
-      <w:bookmarkEnd w:id="55"/>
-    </w:p>
-    <w:p/>
+    </w:p>
     <w:p>
       <w:pPr>
         <w:spacing w:line="360" w:lineRule="auto"/>
         <w:ind w:firstLine="576"/>
       </w:pPr>
       <w:r>
-        <w:t>Th</w:t>
-      </w:r>
-      <w:r>
-        <w:t>at paper</w:t>
-      </w:r>
-      <w:r>
-        <w:fldChar w:fldCharType="begin" w:fldLock="1"/>
-      </w:r>
-      <w:r>
-        <w:instrText>ADDIN CSL_CITATION {"citationItems":[{"id":"ITEM-1","itemData":{"DOI":"10.1145/3217804.3217919","abstract":"Recent studies have revealed that cyber criminals tend to exchange knowledge about cyber attacks in online social networks (OSNs). Cyber security experts are another set of information providers on OSNs who frequently share information about cyber security incidents and their personal opinions and analyses. Therefore, in order to improve our knowledge about evolving cyber attacks and the underlying human behavior for different purposes (e.g., crime investigation, understanding career development and business models of cyber criminals and cyber security professionals, prediction and prevention of impeding cyber attacks), it will be very useful to detect cyber security related accounts on OSNs automatically, and monitor their activities. This paper reports our preliminary work on automatic detection of cyber security related accounts on OSNs using Twitter as an example, which may allow us to discover unknown cyber security experts and cyber criminals for monitoring purposes. Three machine learning based classification algorithms were applied and compared: decision trees, random forests, and SVM (support vector machines). Experimental results showed that both decision trees and random forests had performed well with an overall accuracy over 95%, and when random forests were used with behavioral features the accuracy had reached as high as 97.877%.","author":[{"dropping-particle":"","family":"Aslan","given":"Çağrı B","non-dropping-particle":"","parse-names":false,"suffix":""},{"dropping-particle":"","family":"Sağlam","given":"Rahime Belen","non-dropping-particle":"","parse-names":false,"suffix":""},{"dropping-particle":"","family":"Li","given":"Shujun","non-dropping-particle":"","parse-names":false,"suffix":""}],"id":"ITEM-1","issued":{"date-parts":[["2018"]]},"page":"236-240","title":"Automatic Detection of Cyber Security Related Accounts on Online Social Networks","type":"paper-conference"},"uris":["http://www.mendeley.com/documents/?uuid=f7e75cea-4f1f-3f75-b459-cfc3e3b4398c"]}],"mendeley":{"formattedCitation":"(Aslan, Sağlam, &amp; Li, 2018)","plainTextFormattedCitation":"(Aslan, Sağlam, &amp; Li, 2018)","previouslyFormattedCitation":"(Aslan, Sağlam, &amp; Li, 2018)"},"properties":{"noteIndex":0},"schema":"https://github.com/citation-style-language/schema/raw/master/csl-citation.json"}</w:instrText>
-      </w:r>
-      <w:r>
-        <w:fldChar w:fldCharType="separate"/>
-      </w:r>
-      <w:r>
-        <w:rPr>
-          <w:noProof/>
-        </w:rPr>
-        <w:t>(Aslan, Sağlam, &amp; Li, 2018)</w:t>
-      </w:r>
-      <w:r>
-        <w:fldChar w:fldCharType="end"/>
-      </w:r>
-      <w:r>
-        <w:t xml:space="preserve"> is a joint publication of a Ph</w:t>
-      </w:r>
-      <w:r>
-        <w:t>.D.</w:t>
-      </w:r>
-      <w:r>
-        <w:t xml:space="preserve"> student from </w:t>
+        <w:lastRenderedPageBreak/>
+        <w:t xml:space="preserve">In this research, they focus on cybersecurity events detection using only Twitter. On the other hand, we use both Twitter and </w:t>
       </w:r>
       <w:proofErr w:type="spellStart"/>
       <w:r>
-        <w:t>Yıldırım</w:t>
+        <w:t>Hurriyet</w:t>
       </w:r>
       <w:proofErr w:type="spellEnd"/>
       <w:r>
-        <w:t xml:space="preserve"> </w:t>
-      </w:r>
-      <w:proofErr w:type="spellStart"/>
-      <w:r>
-        <w:t>Beyazıt</w:t>
-      </w:r>
-      <w:proofErr w:type="spellEnd"/>
-      <w:r>
-        <w:t xml:space="preserve"> University with one of</w:t>
-      </w:r>
-      <w:r>
-        <w:t xml:space="preserve"> </w:t>
-      </w:r>
-      <w:r>
-        <w:t xml:space="preserve">the </w:t>
-      </w:r>
-      <w:r>
-        <w:t>professor</w:t>
-      </w:r>
-      <w:r>
-        <w:t>s</w:t>
-      </w:r>
-      <w:r>
-        <w:t xml:space="preserve"> from his university and a professor at the University of Kent Canterbury form </w:t>
-      </w:r>
-      <w:r>
-        <w:t xml:space="preserve">the </w:t>
-      </w:r>
-      <w:r>
-        <w:t>UK. Using machine learning techniques, they investigated</w:t>
-      </w:r>
-      <w:r>
-        <w:t xml:space="preserve"> to find a method of </w:t>
-      </w:r>
-      <w:r>
-        <w:t xml:space="preserve">whether social media accounts related to </w:t>
-      </w:r>
-      <w:r>
-        <w:t xml:space="preserve">cybersecurity. </w:t>
+        <w:t xml:space="preserve"> Newspaper to detect cybersecurity events in the present thesis. Moreover, they choose to use English texts as a data resource, while we use Turkish texts as the data resource. Furthermore, they programmatically detect victims. On the other hand, we use predefined vector sets to detect victims in our research.</w:t>
       </w:r>
     </w:p>
     <w:p>
       <w:pPr>
         <w:pStyle w:val="Balk2"/>
       </w:pPr>
-      <w:bookmarkStart w:id="56" w:name="_Toc6798724"/>
-      <w:r>
-        <w:t>DDoS Event Forecasting using Twitter Data</w:t>
-      </w:r>
-      <w:bookmarkEnd w:id="56"/>
+      <w:bookmarkStart w:id="54" w:name="_Toc6798723"/>
+      <w:r>
+        <w:t xml:space="preserve">Automatic Detection of Cyber Security Related Accounts on Online Social Networks: Twitter as an </w:t>
+      </w:r>
+      <w:r>
+        <w:t>E</w:t>
+      </w:r>
+      <w:r>
+        <w:t>xample</w:t>
+      </w:r>
+      <w:bookmarkEnd w:id="54"/>
     </w:p>
     <w:p/>
     <w:p>
@@ -24958,6 +24815,114 @@
         <w:ind w:firstLine="576"/>
       </w:pPr>
       <w:r>
+        <w:t>Th</w:t>
+      </w:r>
+      <w:r>
+        <w:t>at paper</w:t>
+      </w:r>
+      <w:r>
+        <w:fldChar w:fldCharType="begin" w:fldLock="1"/>
+      </w:r>
+      <w:r>
+        <w:instrText>ADDIN CSL_CITATION {"citationItems":[{"id":"ITEM-1","itemData":{"DOI":"10.1145/3217804.3217919","abstract":"Recent studies have revealed that cyber criminals tend to exchange knowledge about cyber attacks in online social networks (OSNs). Cyber security experts are another set of information providers on OSNs who frequently share information about cyber security incidents and their personal opinions and analyses. Therefore, in order to improve our knowledge about evolving cyber attacks and the underlying human behavior for different purposes (e.g., crime investigation, understanding career development and business models of cyber criminals and cyber security professionals, prediction and prevention of impeding cyber attacks), it will be very useful to detect cyber security related accounts on OSNs automatically, and monitor their activities. This paper reports our preliminary work on automatic detection of cyber security related accounts on OSNs using Twitter as an example, which may allow us to discover unknown cyber security experts and cyber criminals for monitoring purposes. Three machine learning based classification algorithms were applied and compared: decision trees, random forests, and SVM (support vector machines). Experimental results showed that both decision trees and random forests had performed well with an overall accuracy over 95%, and when random forests were used with behavioral features the accuracy had reached as high as 97.877%.","author":[{"dropping-particle":"","family":"Aslan","given":"Çağrı B","non-dropping-particle":"","parse-names":false,"suffix":""},{"dropping-particle":"","family":"Sağlam","given":"Rahime Belen","non-dropping-particle":"","parse-names":false,"suffix":""},{"dropping-particle":"","family":"Li","given":"Shujun","non-dropping-particle":"","parse-names":false,"suffix":""}],"id":"ITEM-1","issued":{"date-parts":[["2018"]]},"page":"236-240","title":"Automatic Detection of Cyber Security Related Accounts on Online Social Networks","type":"paper-conference"},"uris":["http://www.mendeley.com/documents/?uuid=f7e75cea-4f1f-3f75-b459-cfc3e3b4398c"]}],"mendeley":{"formattedCitation":"(Aslan, Sağlam, &amp; Li, 2018)","plainTextFormattedCitation":"(Aslan, Sağlam, &amp; Li, 2018)","previouslyFormattedCitation":"(Aslan, Sağlam, &amp; Li, 2018)"},"properties":{"noteIndex":0},"schema":"https://github.com/citation-style-language/schema/raw/master/csl-citation.json"}</w:instrText>
+      </w:r>
+      <w:r>
+        <w:fldChar w:fldCharType="separate"/>
+      </w:r>
+      <w:r>
+        <w:rPr>
+          <w:noProof/>
+        </w:rPr>
+        <w:t>(Aslan, Sağlam, &amp; Li, 2018)</w:t>
+      </w:r>
+      <w:r>
+        <w:fldChar w:fldCharType="end"/>
+      </w:r>
+      <w:r>
+        <w:t xml:space="preserve"> is a joint publication of a Ph</w:t>
+      </w:r>
+      <w:r>
+        <w:t>.D.</w:t>
+      </w:r>
+      <w:r>
+        <w:t xml:space="preserve"> student from </w:t>
+      </w:r>
+      <w:proofErr w:type="spellStart"/>
+      <w:r>
+        <w:t>Yıldırım</w:t>
+      </w:r>
+      <w:proofErr w:type="spellEnd"/>
+      <w:r>
+        <w:t xml:space="preserve"> </w:t>
+      </w:r>
+      <w:proofErr w:type="spellStart"/>
+      <w:r>
+        <w:t>Beyazıt</w:t>
+      </w:r>
+      <w:proofErr w:type="spellEnd"/>
+      <w:r>
+        <w:t xml:space="preserve"> University with one of</w:t>
+      </w:r>
+      <w:r>
+        <w:t xml:space="preserve"> </w:t>
+      </w:r>
+      <w:r>
+        <w:t xml:space="preserve">the </w:t>
+      </w:r>
+      <w:r>
+        <w:t>professor</w:t>
+      </w:r>
+      <w:r>
+        <w:t>s</w:t>
+      </w:r>
+      <w:r>
+        <w:t xml:space="preserve"> from his university and a professor at the University of Kent Canterbury form </w:t>
+      </w:r>
+      <w:r>
+        <w:t xml:space="preserve">the </w:t>
+      </w:r>
+      <w:r>
+        <w:t>UK. Using machine learning techniques, they investigated</w:t>
+      </w:r>
+      <w:r>
+        <w:t xml:space="preserve"> to find a method of </w:t>
+      </w:r>
+      <w:r>
+        <w:t xml:space="preserve">whether social media accounts related to </w:t>
+      </w:r>
+      <w:r>
+        <w:t xml:space="preserve">cybersecurity. </w:t>
+      </w:r>
+    </w:p>
+    <w:p>
+      <w:pPr>
+        <w:spacing w:line="360" w:lineRule="auto"/>
+        <w:ind w:firstLine="576"/>
+      </w:pPr>
+      <w:r>
+        <w:t>To prepare their dataset to use in their research, they develop a crawler with Twitter API using Python programming language.</w:t>
+      </w:r>
+      <w:r>
+        <w:t xml:space="preserve"> We also use Twitter crawler with Python programming language. </w:t>
+      </w:r>
+    </w:p>
+    <w:p>
+      <w:pPr>
+        <w:pStyle w:val="Balk2"/>
+      </w:pPr>
+      <w:bookmarkStart w:id="55" w:name="_Toc6798724"/>
+      <w:r>
+        <w:t>DDoS Event Forecasting using Twitter Data</w:t>
+      </w:r>
+      <w:bookmarkEnd w:id="55"/>
+    </w:p>
+    <w:p/>
+    <w:p>
+      <w:pPr>
+        <w:spacing w:line="360" w:lineRule="auto"/>
+        <w:ind w:firstLine="576"/>
+      </w:pPr>
+      <w:r>
         <w:t>It is a</w:t>
       </w:r>
       <w:r>
@@ -24982,9 +24947,14 @@
         <w:fldChar w:fldCharType="end"/>
       </w:r>
       <w:r>
-        <w:t xml:space="preserve"> to estimate the DDoS attacks that have not yet taken place by processing Twitter data.</w:t>
-      </w:r>
-    </w:p>
+        <w:t xml:space="preserve"> to estimate the </w:t>
+      </w:r>
+      <w:bookmarkStart w:id="56" w:name="_Hlk7463158"/>
+      <w:r>
+        <w:t>DDoS attacks that have not yet taken place by processing Twitter data.</w:t>
+      </w:r>
+    </w:p>
+    <w:bookmarkEnd w:id="56"/>
     <w:p/>
     <w:p/>
     <w:p>
@@ -25255,12 +25225,17 @@
     <w:p>
       <w:pPr>
         <w:spacing w:line="360" w:lineRule="auto"/>
-      </w:pPr>
-    </w:p>
-    <w:p>
-      <w:pPr>
-        <w:spacing w:line="360" w:lineRule="auto"/>
-      </w:pPr>
+        <w:ind w:firstLine="576"/>
+      </w:pPr>
+      <w:r>
+        <w:t>Their research helps us to recognize a future work field which can be added to our research. In the future, we can try to detect cybersecurity events</w:t>
+      </w:r>
+      <w:r>
+        <w:t xml:space="preserve"> that have not yet taken place by processing</w:t>
+      </w:r>
+      <w:r>
+        <w:t xml:space="preserve"> streaming data with using Turkish.</w:t>
+      </w:r>
     </w:p>
     <w:p>
       <w:pPr>
@@ -25268,7 +25243,6 @@
       </w:pPr>
       <w:bookmarkStart w:id="59" w:name="_Toc6798725"/>
       <w:r>
-        <w:lastRenderedPageBreak/>
         <w:t>Prediction of drive-by download attacks on Twitter</w:t>
       </w:r>
       <w:bookmarkEnd w:id="59"/>
@@ -25360,21 +25334,37 @@
     </w:p>
     <w:p>
       <w:pPr>
-        <w:pStyle w:val="Balk2"/>
-      </w:pPr>
-      <w:bookmarkStart w:id="60" w:name="_Toc6798726"/>
-      <w:r>
-        <w:t>SONAR: Automatic Detection of Cyber Security Events over the Twitter Stream</w:t>
-      </w:r>
-      <w:bookmarkEnd w:id="60"/>
-    </w:p>
-    <w:p/>
-    <w:p>
-      <w:pPr>
         <w:spacing w:line="360" w:lineRule="auto"/>
         <w:ind w:firstLine="576"/>
       </w:pPr>
       <w:r>
+        <w:t>My thesis research may be useful to inform security experts from current cybersecurity events. The security experts may also want to inform such malicious URL’s. Therefore, we may also try to add such functionality to our research as a future work. However, we will try to detect such an attack with using Turkish Tweets.</w:t>
+      </w:r>
+    </w:p>
+    <w:p>
+      <w:pPr>
+        <w:spacing w:line="360" w:lineRule="auto"/>
+        <w:ind w:firstLine="576"/>
+      </w:pPr>
+    </w:p>
+    <w:p>
+      <w:pPr>
+        <w:pStyle w:val="Balk2"/>
+      </w:pPr>
+      <w:bookmarkStart w:id="60" w:name="_Toc6798726"/>
+      <w:r>
+        <w:lastRenderedPageBreak/>
+        <w:t>SONAR: Automatic Detection of Cyber Security Events over the Twitter Stream</w:t>
+      </w:r>
+      <w:bookmarkEnd w:id="60"/>
+    </w:p>
+    <w:p/>
+    <w:p>
+      <w:pPr>
+        <w:spacing w:line="360" w:lineRule="auto"/>
+        <w:ind w:firstLine="576"/>
+      </w:pPr>
+      <w:r>
         <w:t>They developed a self-learning framework called Sonar.</w:t>
       </w:r>
       <w:r>
@@ -25419,7 +25409,6 @@
         <w:rPr>
           <w:noProof/>
         </w:rPr>
-        <w:lastRenderedPageBreak/>
         <mc:AlternateContent>
           <mc:Choice Requires="wps">
             <w:drawing>
@@ -25648,6 +25637,7 @@
         <w:rPr>
           <w:noProof/>
         </w:rPr>
+        <w:lastRenderedPageBreak/>
         <mc:AlternateContent>
           <mc:Choice Requires="wps">
             <w:drawing>
@@ -25854,10 +25844,17 @@
     </w:p>
     <w:p>
       <w:pPr>
+        <w:spacing w:line="360" w:lineRule="auto"/>
+      </w:pPr>
+      <w:r>
+        <w:t>In means of the architectural design of our system, we use this research in our present thesis.</w:t>
+      </w:r>
+    </w:p>
+    <w:p>
+      <w:pPr>
         <w:pStyle w:val="Balk2"/>
       </w:pPr>
       <w:r>
-        <w:lastRenderedPageBreak/>
         <w:t>Crowdsourcing Cybersecurity: Cyber Attack Detection using Social Media</w:t>
       </w:r>
       <w:bookmarkEnd w:id="65"/>
@@ -25867,40 +25864,6 @@
       <w:pPr>
         <w:spacing w:line="360" w:lineRule="auto"/>
         <w:ind w:firstLine="576"/>
-      </w:pPr>
-      <w:r>
-        <w:t>It is a</w:t>
-      </w:r>
-      <w:r>
-        <w:t>nother study on detecting cybersecurity attacks by processing Twitter data. They acknowledge that their work is similar to that of previous studies, but they claim to have more successful results.</w:t>
-      </w:r>
-      <w:r>
-        <w:t xml:space="preserve"> </w:t>
-      </w:r>
-      <w:r>
-        <w:fldChar w:fldCharType="begin" w:fldLock="1"/>
-      </w:r>
-      <w:r>
-        <w:instrText>ADDIN CSL_CITATION {"citationItems":[{"id":"ITEM-1","itemData":{"DOI":"10.1145/3132847.3132866","ISBN":"9781450349185","abstract":"Social media is often viewed as a sensor into various societal events such as disease outbreaks, protests, and elections. We describe the use of social media as a crowdsourced sensor to gain insight into ongoing cyber-attacks. Our approach detects a broad range of cyber-attacks (e.g., distributed denial of service (DDOS) attacks, data breaches, and account hijacking) in an unsupervised manner using just a limited fixed set of seed event triggers. A new query expansion strategy based on convolutional kernels and dependency parses helps model reporting structure and aids in identifying key event characteristics. Through a large-scale analysis over Twitter, we demonstrate that our approach consistently identifies and encodes events, outperforming existing methods.","author":[{"dropping-particle":"","family":"Khandpur","given":"Rupinder Paul","non-dropping-particle":"","parse-names":false,"suffix":""},{"dropping-particle":"","family":"Ji","given":"Taoran","non-dropping-particle":"","parse-names":false,"suffix":""},{"dropping-particle":"","family":"Jan","given":"Steve","non-dropping-particle":"","parse-names":false,"suffix":""},{"dropping-particle":"","family":"Wang","given":"Gang","non-dropping-particle":"","parse-names":false,"suffix":""},{"dropping-particle":"","family":"Lu","given":"Chang-Tien","non-dropping-particle":"","parse-names":false,"suffix":""},{"dropping-particle":"","family":"Ramakrishnan","given":"Naren","non-dropping-particle":"","parse-names":false,"suffix":""}],"id":"ITEM-1","issued":{"date-parts":[["2017"]]},"title":"Crowdsourcing Cybersecurity: Cyber Attack Detection using Social Media","type":"article-journal"},"uris":["http://www.mendeley.com/documents/?uuid=0b6ee1c5-f3e2-3aee-bace-5d6ce3c479c6"]}],"mendeley":{"formattedCitation":"(Khandpur et al., 2017)","plainTextFormattedCitation":"(Khandpur et al., 2017)","previouslyFormattedCitation":"(Khandpur et al., 2017)"},"properties":{"noteIndex":0},"schema":"https://github.com/citation-style-language/schema/raw/master/csl-citation.json"}</w:instrText>
-      </w:r>
-      <w:r>
-        <w:fldChar w:fldCharType="separate"/>
-      </w:r>
-      <w:r>
-        <w:rPr>
-          <w:noProof/>
-        </w:rPr>
-        <w:t>(Khandpur et al., 2017)</w:t>
-      </w:r>
-      <w:r>
-        <w:fldChar w:fldCharType="end"/>
-      </w:r>
-    </w:p>
-    <w:p>
-      <w:pPr>
-        <w:rPr>
-          <w:noProof/>
-        </w:rPr>
       </w:pPr>
       <w:r>
         <w:rPr>
@@ -25909,13 +25872,13 @@
         <mc:AlternateContent>
           <mc:Choice Requires="wps">
             <w:drawing>
-              <wp:anchor distT="0" distB="0" distL="114300" distR="114300" simplePos="0" relativeHeight="251940864" behindDoc="0" locked="0" layoutInCell="1" allowOverlap="1" wp14:anchorId="00DF40FC" wp14:editId="6C99BE25">
+              <wp:anchor distT="0" distB="0" distL="114300" distR="114300" simplePos="0" relativeHeight="251940864" behindDoc="0" locked="0" layoutInCell="1" allowOverlap="1" wp14:anchorId="00DF40FC" wp14:editId="1E4E20CF">
                 <wp:simplePos x="0" y="0"/>
-                <wp:positionH relativeFrom="column">
-                  <wp:posOffset>-33655</wp:posOffset>
+                <wp:positionH relativeFrom="margin">
+                  <wp:align>left</wp:align>
                 </wp:positionH>
                 <wp:positionV relativeFrom="paragraph">
-                  <wp:posOffset>2598420</wp:posOffset>
+                  <wp:posOffset>3133172</wp:posOffset>
                 </wp:positionV>
                 <wp:extent cx="6045200" cy="635"/>
                 <wp:effectExtent l="0" t="0" r="0" b="0"/>
@@ -25995,7 +25958,7 @@
           </mc:Choice>
           <mc:Fallback>
             <w:pict>
-              <v:shape w14:anchorId="00DF40FC" id="Metin Kutusu 196" o:spid="_x0000_s1037" type="#_x0000_t202" style="position:absolute;margin-left:-2.65pt;margin-top:204.6pt;width:476pt;height:.05pt;z-index:251940864;visibility:visible;mso-wrap-style:square;mso-wrap-distance-left:9pt;mso-wrap-distance-top:0;mso-wrap-distance-right:9pt;mso-wrap-distance-bottom:0;mso-position-horizontal:absolute;mso-position-horizontal-relative:text;mso-position-vertical:absolute;mso-position-vertical-relative:text;v-text-anchor:top" o:gfxdata="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" stroked="f">
+              <v:shape w14:anchorId="00DF40FC" id="Metin Kutusu 196" o:spid="_x0000_s1037" type="#_x0000_t202" style="position:absolute;left:0;text-align:left;margin-left:0;margin-top:246.7pt;width:476pt;height:.05pt;z-index:251940864;visibility:visible;mso-wrap-style:square;mso-wrap-distance-left:9pt;mso-wrap-distance-top:0;mso-wrap-distance-right:9pt;mso-wrap-distance-bottom:0;mso-position-horizontal:left;mso-position-horizontal-relative:margin;mso-position-vertical:absolute;mso-position-vertical-relative:text;v-text-anchor:top" o:gfxdata="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" stroked="f">
                 <v:textbox style="mso-fit-shape-to-text:t" inset="0,0,0,0">
                   <w:txbxContent>
                     <w:p>
@@ -26036,7 +25999,7 @@
                     </w:p>
                   </w:txbxContent>
                 </v:textbox>
-                <w10:wrap type="topAndBottom"/>
+                <w10:wrap type="topAndBottom" anchorx="margin"/>
               </v:shape>
             </w:pict>
           </mc:Fallback>
@@ -26047,13 +26010,13 @@
           <w:noProof/>
         </w:rPr>
         <w:drawing>
-          <wp:anchor distT="0" distB="0" distL="114300" distR="114300" simplePos="0" relativeHeight="251938816" behindDoc="0" locked="0" layoutInCell="1" allowOverlap="1" wp14:anchorId="31C80F5D" wp14:editId="496DA2BA">
+          <wp:anchor distT="0" distB="0" distL="114300" distR="114300" simplePos="0" relativeHeight="251938816" behindDoc="0" locked="0" layoutInCell="1" allowOverlap="1" wp14:anchorId="31C80F5D" wp14:editId="6B965A8B">
             <wp:simplePos x="0" y="0"/>
             <wp:positionH relativeFrom="page">
               <wp:align>center</wp:align>
             </wp:positionH>
             <wp:positionV relativeFrom="paragraph">
-              <wp:posOffset>259715</wp:posOffset>
+              <wp:posOffset>806671</wp:posOffset>
             </wp:positionV>
             <wp:extent cx="6045524" cy="2281736"/>
             <wp:effectExtent l="19050" t="19050" r="12700" b="23495"/>
@@ -26106,27 +26069,55 @@
           </wp:anchor>
         </w:drawing>
       </w:r>
-    </w:p>
-    <w:p>
-      <w:pPr>
-        <w:rPr>
-          <w:noProof/>
-        </w:rPr>
-      </w:pPr>
-      <w:r>
-        <w:rPr>
-          <w:noProof/>
-        </w:rPr>
+      <w:r>
+        <w:t>It is a</w:t>
+      </w:r>
+      <w:r>
+        <w:t>nother study on detecting cybersecurity attacks by processing Twitter data. They acknowledge that their work is similar to that of previous studies, but they claim to have more successful results.</w:t>
+      </w:r>
+      <w:r>
+        <w:t xml:space="preserve"> </w:t>
+      </w:r>
+      <w:r>
+        <w:fldChar w:fldCharType="begin" w:fldLock="1"/>
+      </w:r>
+      <w:r>
+        <w:instrText>ADDIN CSL_CITATION {"citationItems":[{"id":"ITEM-1","itemData":{"DOI":"10.1145/3132847.3132866","ISBN":"9781450349185","abstract":"Social media is often viewed as a sensor into various societal events such as disease outbreaks, protests, and elections. We describe the use of social media as a crowdsourced sensor to gain insight into ongoing cyber-attacks. Our approach detects a broad range of cyber-attacks (e.g., distributed denial of service (DDOS) attacks, data breaches, and account hijacking) in an unsupervised manner using just a limited fixed set of seed event triggers. A new query expansion strategy based on convolutional kernels and dependency parses helps model reporting structure and aids in identifying key event characteristics. Through a large-scale analysis over Twitter, we demonstrate that our approach consistently identifies and encodes events, outperforming existing methods.","author":[{"dropping-particle":"","family":"Khandpur","given":"Rupinder Paul","non-dropping-particle":"","parse-names":false,"suffix":""},{"dropping-particle":"","family":"Ji","given":"Taoran","non-dropping-particle":"","parse-names":false,"suffix":""},{"dropping-particle":"","family":"Jan","given":"Steve","non-dropping-particle":"","parse-names":false,"suffix":""},{"dropping-particle":"","family":"Wang","given":"Gang","non-dropping-particle":"","parse-names":false,"suffix":""},{"dropping-particle":"","family":"Lu","given":"Chang-Tien","non-dropping-particle":"","parse-names":false,"suffix":""},{"dropping-particle":"","family":"Ramakrishnan","given":"Naren","non-dropping-particle":"","parse-names":false,"suffix":""}],"id":"ITEM-1","issued":{"date-parts":[["2017"]]},"title":"Crowdsourcing Cybersecurity: Cyber Attack Detection using Social Media","type":"article-journal"},"uris":["http://www.mendeley.com/documents/?uuid=0b6ee1c5-f3e2-3aee-bace-5d6ce3c479c6"]}],"mendeley":{"formattedCitation":"(Khandpur et al., 2017)","plainTextFormattedCitation":"(Khandpur et al., 2017)","previouslyFormattedCitation":"(Khandpur et al., 2017)"},"properties":{"noteIndex":0},"schema":"https://github.com/citation-style-language/schema/raw/master/csl-citation.json"}</w:instrText>
+      </w:r>
+      <w:r>
+        <w:fldChar w:fldCharType="separate"/>
+      </w:r>
+      <w:r>
+        <w:rPr>
+          <w:noProof/>
+        </w:rPr>
+        <w:t>(Khandpur et al., 2017)</w:t>
+      </w:r>
+      <w:r>
+        <w:fldChar w:fldCharType="end"/>
+      </w:r>
+    </w:p>
+    <w:p>
+      <w:pPr>
+        <w:rPr>
+          <w:noProof/>
+        </w:rPr>
+      </w:pPr>
+      <w:r>
+        <w:rPr>
+          <w:noProof/>
+        </w:rPr>
+        <w:lastRenderedPageBreak/>
         <mc:AlternateContent>
           <mc:Choice Requires="wps">
             <w:drawing>
-              <wp:anchor distT="0" distB="0" distL="114300" distR="114300" simplePos="0" relativeHeight="251944960" behindDoc="0" locked="0" layoutInCell="1" allowOverlap="1" wp14:anchorId="444E7F32" wp14:editId="598486FD">
+              <wp:anchor distT="0" distB="0" distL="114300" distR="114300" simplePos="0" relativeHeight="251944960" behindDoc="0" locked="0" layoutInCell="1" allowOverlap="1" wp14:anchorId="444E7F32" wp14:editId="0FD55D53">
                 <wp:simplePos x="0" y="0"/>
-                <wp:positionH relativeFrom="column">
-                  <wp:posOffset>0</wp:posOffset>
+                <wp:positionH relativeFrom="page">
+                  <wp:align>center</wp:align>
                 </wp:positionH>
                 <wp:positionV relativeFrom="paragraph">
-                  <wp:posOffset>2720975</wp:posOffset>
+                  <wp:posOffset>2694940</wp:posOffset>
                 </wp:positionV>
                 <wp:extent cx="6238240" cy="635"/>
                 <wp:effectExtent l="0" t="0" r="0" b="0"/>
@@ -26215,7 +26206,7 @@
           </mc:Choice>
           <mc:Fallback>
             <w:pict>
-              <v:shape w14:anchorId="444E7F32" id="Metin Kutusu 3" o:spid="_x0000_s1038" type="#_x0000_t202" style="position:absolute;margin-left:0;margin-top:214.25pt;width:491.2pt;height:.05pt;z-index:251944960;visibility:visible;mso-wrap-style:square;mso-wrap-distance-left:9pt;mso-wrap-distance-top:0;mso-wrap-distance-right:9pt;mso-wrap-distance-bottom:0;mso-position-horizontal:absolute;mso-position-horizontal-relative:text;mso-position-vertical:absolute;mso-position-vertical-relative:text;v-text-anchor:top" o:gfxdata="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" stroked="f">
+              <v:shape w14:anchorId="444E7F32" id="Metin Kutusu 3" o:spid="_x0000_s1038" type="#_x0000_t202" style="position:absolute;margin-left:0;margin-top:212.2pt;width:491.2pt;height:.05pt;z-index:251944960;visibility:visible;mso-wrap-style:square;mso-wrap-distance-left:9pt;mso-wrap-distance-top:0;mso-wrap-distance-right:9pt;mso-wrap-distance-bottom:0;mso-position-horizontal:center;mso-position-horizontal-relative:page;mso-position-vertical:absolute;mso-position-vertical-relative:text;v-text-anchor:top" o:gfxdata="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" stroked="f">
                 <v:textbox style="mso-fit-shape-to-text:t" inset="0,0,0,0">
                   <w:txbxContent>
                     <w:p>
@@ -26265,7 +26256,7 @@
                     </w:p>
                   </w:txbxContent>
                 </v:textbox>
-                <w10:wrap type="topAndBottom"/>
+                <w10:wrap type="topAndBottom" anchorx="page"/>
               </v:shape>
             </w:pict>
           </mc:Fallback>
@@ -26276,13 +26267,13 @@
           <w:noProof/>
         </w:rPr>
         <w:drawing>
-          <wp:anchor distT="0" distB="0" distL="114300" distR="114300" simplePos="0" relativeHeight="251942912" behindDoc="0" locked="0" layoutInCell="1" allowOverlap="1" wp14:anchorId="450B1579" wp14:editId="55438A4A">
+          <wp:anchor distT="0" distB="0" distL="114300" distR="114300" simplePos="0" relativeHeight="251942912" behindDoc="0" locked="0" layoutInCell="1" allowOverlap="1" wp14:anchorId="450B1579" wp14:editId="292F3484">
             <wp:simplePos x="0" y="0"/>
-            <wp:positionH relativeFrom="column">
-              <wp:posOffset>0</wp:posOffset>
+            <wp:positionH relativeFrom="page">
+              <wp:align>center</wp:align>
             </wp:positionH>
             <wp:positionV relativeFrom="paragraph">
-              <wp:posOffset>259715</wp:posOffset>
+              <wp:posOffset>243757</wp:posOffset>
             </wp:positionV>
             <wp:extent cx="6238817" cy="2404477"/>
             <wp:effectExtent l="19050" t="19050" r="10160" b="15240"/>
@@ -26335,6 +26326,13 @@
           </wp:anchor>
         </w:drawing>
       </w:r>
+    </w:p>
+    <w:p>
+      <w:pPr>
+        <w:rPr>
+          <w:noProof/>
+        </w:rPr>
+      </w:pPr>
       <w:r>
         <w:rPr>
           <w:noProof/>
@@ -26344,76 +26342,120 @@
     </w:p>
     <w:p>
       <w:pPr>
-        <w:rPr>
-          <w:noProof/>
-        </w:rPr>
-      </w:pPr>
-    </w:p>
-    <w:p>
-      <w:pPr>
-        <w:rPr>
-          <w:noProof/>
-        </w:rPr>
-      </w:pPr>
-    </w:p>
-    <w:p>
-      <w:pPr>
-        <w:rPr>
-          <w:noProof/>
-        </w:rPr>
-      </w:pPr>
-    </w:p>
-    <w:p>
-      <w:pPr>
-        <w:rPr>
-          <w:noProof/>
-        </w:rPr>
-      </w:pPr>
-    </w:p>
-    <w:p>
-      <w:pPr>
-        <w:rPr>
-          <w:noProof/>
-        </w:rPr>
-      </w:pPr>
-    </w:p>
-    <w:p>
-      <w:pPr>
-        <w:rPr>
-          <w:noProof/>
-        </w:rPr>
-      </w:pPr>
-    </w:p>
-    <w:p>
-      <w:pPr>
-        <w:rPr>
-          <w:noProof/>
-        </w:rPr>
-      </w:pPr>
-    </w:p>
-    <w:p>
-      <w:pPr>
-        <w:rPr>
-          <w:noProof/>
-        </w:rPr>
-      </w:pPr>
-    </w:p>
-    <w:p>
-      <w:pPr>
-        <w:rPr>
-          <w:noProof/>
-        </w:rPr>
-      </w:pPr>
-    </w:p>
-    <w:p>
-      <w:pPr>
-        <w:rPr>
-          <w:noProof/>
-        </w:rPr>
-      </w:pPr>
-    </w:p>
-    <w:p>
-      <w:pPr>
+        <w:spacing w:line="360" w:lineRule="auto"/>
+        <w:ind w:firstLine="576"/>
+        <w:rPr>
+          <w:noProof/>
+        </w:rPr>
+      </w:pPr>
+      <w:r>
+        <w:rPr>
+          <w:noProof/>
+        </w:rPr>
+        <w:t xml:space="preserve">This research one of the “state-of-art project” in cyber attack detection field. we also use this research to detect our boundry points of our research. They use Tweets in English to detect cyber attacks. On the other hand, we focus on both Tweets and newspaper data in Turkish. Moreover, while they research detecting cyber attacks, we research detecting cyber events in present thesis. </w:t>
+      </w:r>
+    </w:p>
+    <w:p>
+      <w:pPr>
+        <w:rPr>
+          <w:noProof/>
+        </w:rPr>
+      </w:pPr>
+    </w:p>
+    <w:p>
+      <w:pPr>
+        <w:rPr>
+          <w:noProof/>
+        </w:rPr>
+      </w:pPr>
+    </w:p>
+    <w:p>
+      <w:pPr>
+        <w:rPr>
+          <w:noProof/>
+        </w:rPr>
+      </w:pPr>
+    </w:p>
+    <w:p>
+      <w:pPr>
+        <w:rPr>
+          <w:noProof/>
+        </w:rPr>
+      </w:pPr>
+    </w:p>
+    <w:p>
+      <w:pPr>
+        <w:rPr>
+          <w:noProof/>
+        </w:rPr>
+      </w:pPr>
+    </w:p>
+    <w:p>
+      <w:pPr>
+        <w:rPr>
+          <w:noProof/>
+        </w:rPr>
+      </w:pPr>
+    </w:p>
+    <w:p>
+      <w:pPr>
+        <w:rPr>
+          <w:noProof/>
+        </w:rPr>
+      </w:pPr>
+    </w:p>
+    <w:p>
+      <w:pPr>
+        <w:rPr>
+          <w:noProof/>
+        </w:rPr>
+      </w:pPr>
+    </w:p>
+    <w:p>
+      <w:pPr>
+        <w:spacing w:after="0"/>
+        <w:rPr>
+          <w:noProof/>
+        </w:rPr>
+      </w:pPr>
+    </w:p>
+    <w:p>
+      <w:pPr>
+        <w:spacing w:after="0"/>
+        <w:rPr>
+          <w:noProof/>
+        </w:rPr>
+      </w:pPr>
+      <w:bookmarkStart w:id="70" w:name="_GoBack"/>
+      <w:bookmarkEnd w:id="70"/>
+    </w:p>
+    <w:p>
+      <w:pPr>
+        <w:spacing w:after="0"/>
+        <w:rPr>
+          <w:noProof/>
+        </w:rPr>
+      </w:pPr>
+    </w:p>
+    <w:p>
+      <w:pPr>
+        <w:spacing w:after="0"/>
+        <w:rPr>
+          <w:noProof/>
+        </w:rPr>
+      </w:pPr>
+    </w:p>
+    <w:p>
+      <w:pPr>
+        <w:spacing w:after="0"/>
+        <w:rPr>
+          <w:noProof/>
+        </w:rPr>
+      </w:pPr>
+    </w:p>
+    <w:p>
+      <w:pPr>
+        <w:spacing w:after="0"/>
         <w:rPr>
           <w:noProof/>
         </w:rPr>
@@ -26467,7 +26509,7 @@
           <w:szCs w:val="24"/>
         </w:rPr>
       </w:pPr>
-      <w:bookmarkStart w:id="70" w:name="_Toc6798728"/>
+      <w:bookmarkStart w:id="71" w:name="_Toc6798728"/>
       <w:r>
         <w:rPr>
           <w:noProof/>
@@ -26489,7 +26531,7 @@
         </w:rPr>
         <w:t>DESIGN</w:t>
       </w:r>
-      <w:bookmarkEnd w:id="70"/>
+      <w:bookmarkEnd w:id="71"/>
       <w:r>
         <w:rPr>
           <w:noProof/>
@@ -26519,14 +26561,14 @@
           <w:noProof/>
         </w:rPr>
       </w:pPr>
-      <w:bookmarkStart w:id="71" w:name="_Toc6798729"/>
+      <w:bookmarkStart w:id="72" w:name="_Toc6798729"/>
       <w:r>
         <w:rPr>
           <w:noProof/>
         </w:rPr>
         <w:t>Approach</w:t>
       </w:r>
-      <w:bookmarkEnd w:id="71"/>
+      <w:bookmarkEnd w:id="72"/>
     </w:p>
     <w:p/>
     <w:p>
@@ -26596,7 +26638,7 @@
           <w:noProof/>
         </w:rPr>
       </w:pPr>
-      <w:bookmarkStart w:id="72" w:name="_Toc6798730"/>
+      <w:bookmarkStart w:id="73" w:name="_Toc6798730"/>
       <w:r>
         <w:rPr>
           <w:noProof/>
@@ -26615,7 +26657,7 @@
         </w:rPr>
         <w:t>my</w:t>
       </w:r>
-      <w:bookmarkEnd w:id="72"/>
+      <w:bookmarkEnd w:id="73"/>
     </w:p>
     <w:p>
       <w:pPr>
@@ -26624,14 +26666,14 @@
           <w:noProof/>
         </w:rPr>
       </w:pPr>
-      <w:bookmarkStart w:id="73" w:name="_Toc6798731"/>
+      <w:bookmarkStart w:id="74" w:name="_Toc6798731"/>
       <w:r>
         <w:rPr>
           <w:noProof/>
         </w:rPr>
         <w:t>Data Collection</w:t>
       </w:r>
-      <w:bookmarkEnd w:id="73"/>
+      <w:bookmarkEnd w:id="74"/>
     </w:p>
     <w:p>
       <w:pPr>
@@ -26640,14 +26682,14 @@
           <w:noProof/>
         </w:rPr>
       </w:pPr>
-      <w:bookmarkStart w:id="74" w:name="_Toc6798732"/>
+      <w:bookmarkStart w:id="75" w:name="_Toc6798732"/>
       <w:r>
         <w:rPr>
           <w:noProof/>
         </w:rPr>
         <w:t>Data Preprocessing</w:t>
       </w:r>
-      <w:bookmarkEnd w:id="74"/>
+      <w:bookmarkEnd w:id="75"/>
     </w:p>
     <w:p>
       <w:pPr>
@@ -26656,7 +26698,7 @@
           <w:noProof/>
         </w:rPr>
       </w:pPr>
-      <w:bookmarkStart w:id="75" w:name="_Toc6798733"/>
+      <w:bookmarkStart w:id="76" w:name="_Toc6798733"/>
       <w:r>
         <w:rPr>
           <w:noProof/>
@@ -26669,7 +26711,7 @@
         </w:rPr>
         <w:t>Event Detection</w:t>
       </w:r>
-      <w:bookmarkEnd w:id="75"/>
+      <w:bookmarkEnd w:id="76"/>
     </w:p>
     <w:p>
       <w:pPr>
@@ -26725,7 +26767,7 @@
           <w:szCs w:val="24"/>
         </w:rPr>
       </w:pPr>
-      <w:bookmarkStart w:id="76" w:name="_Toc6798734"/>
+      <w:bookmarkStart w:id="77" w:name="_Toc6798734"/>
       <w:r>
         <w:rPr>
           <w:noProof/>
@@ -26747,7 +26789,7 @@
         </w:rPr>
         <w:t>NTATION</w:t>
       </w:r>
-      <w:bookmarkEnd w:id="76"/>
+      <w:bookmarkEnd w:id="77"/>
       <w:r>
         <w:rPr>
           <w:noProof/>
@@ -26811,7 +26853,7 @@
           <w:szCs w:val="24"/>
         </w:rPr>
       </w:pPr>
-      <w:bookmarkStart w:id="77" w:name="_Toc6798735"/>
+      <w:bookmarkStart w:id="78" w:name="_Toc6798735"/>
       <w:r>
         <w:rPr>
           <w:noProof/>
@@ -26819,7 +26861,7 @@
         </w:rPr>
         <w:t>RESULTS</w:t>
       </w:r>
-      <w:bookmarkEnd w:id="77"/>
+      <w:bookmarkEnd w:id="78"/>
     </w:p>
     <w:p/>
     <w:p/>
@@ -26879,7 +26921,7 @@
           <w:szCs w:val="24"/>
         </w:rPr>
       </w:pPr>
-      <w:bookmarkStart w:id="78" w:name="_Toc6798736"/>
+      <w:bookmarkStart w:id="79" w:name="_Toc6798736"/>
       <w:r>
         <w:rPr>
           <w:noProof/>
@@ -26888,7 +26930,7 @@
         <w:lastRenderedPageBreak/>
         <w:t>CONCLUSION AND FUTURE WORK</w:t>
       </w:r>
-      <w:bookmarkEnd w:id="78"/>
+      <w:bookmarkEnd w:id="79"/>
     </w:p>
     <w:p>
       <w:pPr>
@@ -26897,14 +26939,14 @@
           <w:noProof/>
         </w:rPr>
       </w:pPr>
-      <w:bookmarkStart w:id="79" w:name="_Toc6798737"/>
+      <w:bookmarkStart w:id="80" w:name="_Toc6798737"/>
       <w:r>
         <w:rPr>
           <w:noProof/>
         </w:rPr>
         <w:t>Conclusion</w:t>
       </w:r>
-      <w:bookmarkEnd w:id="79"/>
+      <w:bookmarkEnd w:id="80"/>
     </w:p>
     <w:p>
       <w:pPr>
@@ -26913,14 +26955,14 @@
           <w:noProof/>
         </w:rPr>
       </w:pPr>
-      <w:bookmarkStart w:id="80" w:name="_Toc6798738"/>
+      <w:bookmarkStart w:id="81" w:name="_Toc6798738"/>
       <w:r>
         <w:rPr>
           <w:noProof/>
         </w:rPr>
         <w:t>Future Work</w:t>
       </w:r>
-      <w:bookmarkEnd w:id="80"/>
+      <w:bookmarkEnd w:id="81"/>
     </w:p>
     <w:p>
       <w:pPr>
@@ -27074,14 +27116,14 @@
           <w:noProof/>
         </w:rPr>
       </w:pPr>
-      <w:bookmarkStart w:id="81" w:name="_Toc6798739"/>
+      <w:bookmarkStart w:id="82" w:name="_Toc6798739"/>
       <w:r>
         <w:rPr>
           <w:noProof/>
         </w:rPr>
         <w:t>REFERENCES</w:t>
       </w:r>
-      <w:bookmarkEnd w:id="81"/>
+      <w:bookmarkEnd w:id="82"/>
     </w:p>
     <w:p>
       <w:pPr>
@@ -27965,14 +28007,14 @@
           <w:noProof/>
         </w:rPr>
       </w:pPr>
-      <w:bookmarkStart w:id="82" w:name="_Toc6798740"/>
+      <w:bookmarkStart w:id="83" w:name="_Toc6798740"/>
       <w:r>
         <w:rPr>
           <w:noProof/>
         </w:rPr>
         <w:t>APPENDICES</w:t>
       </w:r>
-      <w:bookmarkEnd w:id="82"/>
+      <w:bookmarkEnd w:id="83"/>
     </w:p>
     <w:p>
       <w:pPr>
@@ -27994,7 +28036,7 @@
           <w:noProof/>
         </w:rPr>
       </w:pPr>
-      <w:bookmarkStart w:id="83" w:name="_Toc6798741"/>
+      <w:bookmarkStart w:id="84" w:name="_Toc6798741"/>
       <w:r>
         <w:rPr>
           <w:noProof/>
@@ -28007,7 +28049,7 @@
         </w:rPr>
         <w:t>A</w:t>
       </w:r>
-      <w:bookmarkEnd w:id="83"/>
+      <w:bookmarkEnd w:id="84"/>
     </w:p>
     <w:p>
       <w:pPr>
@@ -28087,14 +28129,14 @@
           <w:noProof/>
         </w:rPr>
       </w:pPr>
-      <w:bookmarkStart w:id="84" w:name="_Toc6798742"/>
+      <w:bookmarkStart w:id="85" w:name="_Toc6798742"/>
       <w:r>
         <w:rPr>
           <w:noProof/>
         </w:rPr>
         <w:t>APPENDIX B</w:t>
       </w:r>
-      <w:bookmarkEnd w:id="84"/>
+      <w:bookmarkEnd w:id="85"/>
     </w:p>
     <w:p>
       <w:pPr>
@@ -40242,7 +40284,7 @@
 </file>
 
 <file path=customXml/itemProps1.xml><?xml version="1.0" encoding="utf-8"?>
-<ds:datastoreItem xmlns:ds="http://schemas.openxmlformats.org/officeDocument/2006/customXml" ds:itemID="{33CBF02C-F27E-4DCC-BE59-C6620941DE71}">
+<ds:datastoreItem xmlns:ds="http://schemas.openxmlformats.org/officeDocument/2006/customXml" ds:itemID="{FD5BD414-39A3-491A-82FC-672F57D97EC6}">
   <ds:schemaRefs>
     <ds:schemaRef ds:uri="http://schemas.openxmlformats.org/officeDocument/2006/bibliography"/>
   </ds:schemaRefs>

</xml_diff>